<commit_message>
"Prettying up" the training manuals
</commit_message>
<xml_diff>
--- a/TrainingDocuments/REDCap 101 Manual.docx
+++ b/TrainingDocuments/REDCap 101 Manual.docx
@@ -9,12 +9,6 @@
           <w:b/>
         </w:rPr>
       </w:pPr>
-      <w:r>
-        <w:rPr>
-          <w:b/>
-        </w:rPr>
-        <w:t>Research Electronic Data Capture</w:t>
-      </w:r>
     </w:p>
     <w:p>
       <w:pPr>
@@ -26,14 +20,57 @@
       <w:r>
         <w:rPr>
           <w:b/>
-        </w:rPr>
-        <w:t>REDCap</w:t>
-      </w:r>
-      <w:r>
-        <w:rPr>
-          <w:b/>
-        </w:rPr>
-        <w:t xml:space="preserve"> 101</w:t>
+          <w:noProof/>
+          <w:color w:val="365F91"/>
+        </w:rPr>
+        <w:drawing>
+          <wp:inline distT="0" distB="0" distL="0" distR="0" wp14:anchorId="2EE29A9A" wp14:editId="4651C51C">
+            <wp:extent cx="4370705" cy="1349375"/>
+            <wp:effectExtent l="0" t="0" r="0" b="3175"/>
+            <wp:docPr id="5" name="Picture 5" descr="redcaplogo"/>
+            <wp:cNvGraphicFramePr>
+              <a:graphicFrameLocks xmlns:a="http://schemas.openxmlformats.org/drawingml/2006/main" noChangeAspect="1"/>
+            </wp:cNvGraphicFramePr>
+            <a:graphic xmlns:a="http://schemas.openxmlformats.org/drawingml/2006/main">
+              <a:graphicData uri="http://schemas.openxmlformats.org/drawingml/2006/picture">
+                <pic:pic xmlns:pic="http://schemas.openxmlformats.org/drawingml/2006/picture">
+                  <pic:nvPicPr>
+                    <pic:cNvPr id="0" name="Picture 2" descr="redcaplogo"/>
+                    <pic:cNvPicPr>
+                      <a:picLocks noChangeAspect="1" noChangeArrowheads="1"/>
+                    </pic:cNvPicPr>
+                  </pic:nvPicPr>
+                  <pic:blipFill>
+                    <a:blip r:embed="rId9">
+                      <a:extLst>
+                        <a:ext uri="{28A0092B-C50C-407E-A947-70E740481C1C}">
+                          <a14:useLocalDpi xmlns:a14="http://schemas.microsoft.com/office/drawing/2010/main" val="0"/>
+                        </a:ext>
+                      </a:extLst>
+                    </a:blip>
+                    <a:srcRect/>
+                    <a:stretch>
+                      <a:fillRect/>
+                    </a:stretch>
+                  </pic:blipFill>
+                  <pic:spPr bwMode="auto">
+                    <a:xfrm>
+                      <a:off x="0" y="0"/>
+                      <a:ext cx="4370705" cy="1349375"/>
+                    </a:xfrm>
+                    <a:prstGeom prst="rect">
+                      <a:avLst/>
+                    </a:prstGeom>
+                    <a:noFill/>
+                    <a:ln>
+                      <a:noFill/>
+                    </a:ln>
+                  </pic:spPr>
+                </pic:pic>
+              </a:graphicData>
+            </a:graphic>
+          </wp:inline>
+        </w:drawing>
       </w:r>
     </w:p>
     <w:p>
@@ -43,18 +80,6 @@
           <w:b/>
         </w:rPr>
       </w:pPr>
-      <w:r>
-        <w:rPr>
-          <w:b/>
-        </w:rPr>
-        <w:t xml:space="preserve">Training </w:t>
-      </w:r>
-      <w:r>
-        <w:rPr>
-          <w:b/>
-        </w:rPr>
-        <w:t>Manual</w:t>
-      </w:r>
     </w:p>
     <w:p>
       <w:pPr>
@@ -63,24 +88,169 @@
           <w:b/>
         </w:rPr>
       </w:pPr>
-      <w:r>
-        <w:rPr>
-          <w:b/>
-        </w:rPr>
-        <w:t>REDCap Version 5.2.3</w:t>
-      </w:r>
-    </w:p>
-    <w:p>
-      <w:pPr>
-        <w:rPr>
-          <w:b/>
-        </w:rPr>
-      </w:pPr>
-      <w:r>
-        <w:rPr>
-          <w:b/>
-        </w:rPr>
-        <w:t>Location</w:t>
+    </w:p>
+    <w:p>
+      <w:pPr>
+        <w:jc w:val="center"/>
+        <w:rPr>
+          <w:b/>
+          <w:i/>
+          <w:color w:val="800000"/>
+          <w:sz w:val="72"/>
+          <w:szCs w:val="72"/>
+        </w:rPr>
+      </w:pPr>
+      <w:r>
+        <w:rPr>
+          <w:b/>
+          <w:i/>
+          <w:color w:val="800000"/>
+          <w:sz w:val="72"/>
+          <w:szCs w:val="72"/>
+        </w:rPr>
+        <w:t>101</w:t>
+      </w:r>
+    </w:p>
+    <w:p>
+      <w:pPr>
+        <w:jc w:val="center"/>
+        <w:rPr>
+          <w:b/>
+          <w:i/>
+          <w:color w:val="800000"/>
+          <w:sz w:val="72"/>
+          <w:szCs w:val="72"/>
+        </w:rPr>
+      </w:pPr>
+      <w:r>
+        <w:rPr>
+          <w:b/>
+          <w:i/>
+          <w:color w:val="800000"/>
+          <w:sz w:val="72"/>
+          <w:szCs w:val="72"/>
+        </w:rPr>
+        <w:t>Training Manual</w:t>
+      </w:r>
+    </w:p>
+    <w:p>
+      <w:pPr>
+        <w:rPr>
+          <w:b/>
+          <w:i/>
+          <w:color w:val="800000"/>
+          <w:sz w:val="72"/>
+          <w:szCs w:val="72"/>
+        </w:rPr>
+      </w:pPr>
+      <w:r>
+        <w:rPr>
+          <w:b/>
+          <w:i/>
+          <w:color w:val="800000"/>
+          <w:sz w:val="72"/>
+          <w:szCs w:val="72"/>
+        </w:rPr>
+        <w:br w:type="page"/>
+      </w:r>
+    </w:p>
+    <w:p>
+      <w:pPr>
+        <w:jc w:val="center"/>
+        <w:rPr>
+          <w:b/>
+          <w:i/>
+          <w:color w:val="800000"/>
+          <w:sz w:val="72"/>
+          <w:szCs w:val="72"/>
+        </w:rPr>
+      </w:pPr>
+    </w:p>
+    <w:p>
+      <w:pPr>
+        <w:jc w:val="center"/>
+        <w:rPr>
+          <w:b/>
+          <w:i/>
+          <w:color w:val="800000"/>
+          <w:sz w:val="72"/>
+          <w:szCs w:val="72"/>
+        </w:rPr>
+      </w:pPr>
+    </w:p>
+    <w:p>
+      <w:pPr>
+        <w:jc w:val="center"/>
+        <w:rPr>
+          <w:b/>
+          <w:i/>
+          <w:color w:val="800000"/>
+          <w:sz w:val="72"/>
+          <w:szCs w:val="72"/>
+        </w:rPr>
+      </w:pPr>
+    </w:p>
+    <w:p>
+      <w:pPr>
+        <w:jc w:val="center"/>
+        <w:rPr>
+          <w:b/>
+          <w:i/>
+          <w:color w:val="800000"/>
+          <w:sz w:val="72"/>
+          <w:szCs w:val="72"/>
+        </w:rPr>
+      </w:pPr>
+    </w:p>
+    <w:p>
+      <w:pPr>
+        <w:jc w:val="center"/>
+        <w:rPr>
+          <w:b/>
+        </w:rPr>
+      </w:pPr>
+      <w:r>
+        <w:rPr>
+          <w:b/>
+          <w:i/>
+          <w:color w:val="800000"/>
+          <w:sz w:val="72"/>
+          <w:szCs w:val="72"/>
+        </w:rPr>
+        <w:t>Overview &amp; Gaining Access</w:t>
+      </w:r>
+    </w:p>
+    <w:p>
+      <w:pPr>
+        <w:rPr>
+          <w:b/>
+        </w:rPr>
+      </w:pPr>
+      <w:r>
+        <w:rPr>
+          <w:b/>
+        </w:rPr>
+        <w:br w:type="page"/>
+      </w:r>
+    </w:p>
+    <w:p>
+      <w:pPr>
+        <w:rPr>
+          <w:b/>
+        </w:rPr>
+      </w:pPr>
+      <w:r>
+        <w:rPr>
+          <w:b/>
+        </w:rPr>
+        <w:lastRenderedPageBreak/>
+        <w:t xml:space="preserve">REDCap </w:t>
+      </w:r>
+      <w:r>
+        <w:rPr>
+          <w:b/>
+        </w:rPr>
+        <w:t>Overview</w:t>
       </w:r>
       <w:r>
         <w:rPr>
@@ -91,37 +261,13 @@
     </w:p>
     <w:p>
       <w:r>
-        <w:t>https://rcapdev.ouhsc.edu</w:t>
-      </w:r>
-    </w:p>
-    <w:p>
-      <w:pPr>
-        <w:rPr>
-          <w:b/>
-        </w:rPr>
-      </w:pPr>
-      <w:r>
-        <w:rPr>
-          <w:b/>
-        </w:rPr>
-        <w:t xml:space="preserve">REDCap </w:t>
-      </w:r>
-      <w:r>
-        <w:rPr>
-          <w:b/>
-        </w:rPr>
-        <w:t>Overview</w:t>
-      </w:r>
-      <w:r>
-        <w:rPr>
-          <w:b/>
-        </w:rPr>
-        <w:t>:</w:t>
-      </w:r>
-    </w:p>
-    <w:p>
-      <w:r>
-        <w:t xml:space="preserve">REDCap is a browser-based, metadata-driven electronic data capture software.  </w:t>
+        <w:t>REDCap is a browser-based, metadata-driven electronic data capture software</w:t>
+      </w:r>
+      <w:r>
+        <w:t xml:space="preserve"> created by Vanderbilt University</w:t>
+      </w:r>
+      <w:r>
+        <w:t xml:space="preserve">.  </w:t>
       </w:r>
       <w:r>
         <w:t xml:space="preserve">The REDCap Consortium is composed of nearly 900 active institutional partners from more than 70 countries.  </w:t>
@@ -130,12 +276,19 @@
         <w:t xml:space="preserve">Programming, networking or database experience is not needed to use REDCap.  It is designed to use simple interfaces that handle these details automatically. </w:t>
       </w:r>
       <w:r>
-        <w:t>REDCap is secure and web-based: you can input dat or build an online survey or database from anywhere in the world over a secure web connection with authentication and data logging.  REDCap allows multi-site access for research that uses multiples sites and institutions.</w:t>
+        <w:t>REDCap is secure and web-based: you can input dat</w:t>
+      </w:r>
+      <w:r>
+        <w:t>a</w:t>
+      </w:r>
+      <w:r>
+        <w:t xml:space="preserve"> or build an online survey or database from anywhere in the world over a secure web connection with authentication and data logging.  REDCap allows multi-site access for research that uses multiples sites and institutions.</w:t>
       </w:r>
       <w:r>
         <w:t xml:space="preserve">  OUHSC maintains three instances of REDCap: the Biomedical and Behavior Methodology Core Customization Instance, the Enterprise Instance, and the Development Instance.</w:t>
       </w:r>
     </w:p>
+    <w:p/>
     <w:p>
       <w:pPr>
         <w:rPr>
@@ -151,11 +304,41 @@
     </w:p>
     <w:p>
       <w:r>
-        <w:t>Access to any of the three REDCap instances is available to any person who has an OUHSC username and password.  When collaborating with researchers outside of OUHSC, the REDCap Project Owner will need to request OUHSC ID’s for any member of the research team who does not have OUHSC login credentials.  This request must go through OUHSC campus IT.  Once an individual has anOUHSC username and password, they can log in to one of the three REDCap instances:</w:t>
-      </w:r>
-    </w:p>
-    <w:p>
-      <w:hyperlink r:id="rId6" w:history="1">
+        <w:t xml:space="preserve">Access to the three REDCap instances is available to any </w:t>
+      </w:r>
+      <w:r>
+        <w:t>individual having</w:t>
+      </w:r>
+      <w:r>
+        <w:t xml:space="preserve"> </w:t>
+      </w:r>
+      <w:r>
+        <w:t>login credentials (username and password) issued by the University of Oklahoma Health Sciences Center (OUHSC)</w:t>
+      </w:r>
+      <w:r>
+        <w:t>.  When collaborating with researchers outside of OUHSC, the REDCap Project Owner will need to request</w:t>
+      </w:r>
+      <w:r>
+        <w:t xml:space="preserve"> an</w:t>
+      </w:r>
+      <w:r>
+        <w:t xml:space="preserve"> OUHSC ID for any member of the</w:t>
+      </w:r>
+      <w:r>
+        <w:t>ir</w:t>
+      </w:r>
+      <w:r>
+        <w:t xml:space="preserve"> research team who does not have OUHSC login credentials.  This request must go through OUHSC campus IT.  Once an individual has an</w:t>
+      </w:r>
+      <w:r>
+        <w:t xml:space="preserve"> </w:t>
+      </w:r>
+      <w:r>
+        <w:t>OUHSC username and password, they can log in to one of the three REDCap instances:</w:t>
+      </w:r>
+    </w:p>
+    <w:p>
+      <w:hyperlink r:id="rId10" w:history="1">
         <w:r>
           <w:rPr>
             <w:rStyle w:val="Hyperlink"/>
@@ -165,7 +348,7 @@
       </w:hyperlink>
     </w:p>
     <w:p>
-      <w:hyperlink r:id="rId7" w:history="1">
+      <w:hyperlink r:id="rId11" w:history="1">
         <w:r>
           <w:rPr>
             <w:rStyle w:val="Hyperlink"/>
@@ -175,7 +358,7 @@
       </w:hyperlink>
     </w:p>
     <w:p>
-      <w:hyperlink r:id="rId8" w:history="1">
+      <w:hyperlink r:id="rId12" w:history="1">
         <w:r>
           <w:rPr>
             <w:rStyle w:val="Hyperlink"/>
@@ -185,10 +368,24 @@
       </w:hyperlink>
     </w:p>
     <w:p>
-      <w:r>
-        <w:rPr>
-          <w:b/>
-        </w:rPr>
+      <w:pPr>
+        <w:rPr>
+          <w:b/>
+        </w:rPr>
+      </w:pPr>
+      <w:r>
+        <w:rPr>
+          <w:b/>
+        </w:rPr>
+        <w:br w:type="page"/>
+      </w:r>
+    </w:p>
+    <w:p>
+      <w:r>
+        <w:rPr>
+          <w:b/>
+        </w:rPr>
+        <w:lastRenderedPageBreak/>
         <w:t>Logging into REDCap:</w:t>
       </w:r>
     </w:p>
@@ -202,12 +399,11 @@
         <w:rPr>
           <w:noProof/>
         </w:rPr>
-        <w:lastRenderedPageBreak/>
         <w:drawing>
-          <wp:inline distT="0" distB="0" distL="0" distR="0" wp14:anchorId="16030DAA" wp14:editId="2FBA5A83">
-            <wp:extent cx="5943600" cy="3590925"/>
-            <wp:effectExtent l="0" t="0" r="0" b="9525"/>
-            <wp:docPr id="1" name="Picture 1"/>
+          <wp:inline distT="0" distB="0" distL="0" distR="0">
+            <wp:extent cx="2435962" cy="2664333"/>
+            <wp:effectExtent l="0" t="0" r="2540" b="3175"/>
+            <wp:docPr id="6" name="Picture 6" descr="C:\Users\twilson\AppData\Local\Microsoft\Windows\Temporary Internet Files\Content.Word\New Picture.png"/>
             <wp:cNvGraphicFramePr>
               <a:graphicFrameLocks xmlns:a="http://schemas.openxmlformats.org/drawingml/2006/main" noChangeAspect="1"/>
             </wp:cNvGraphicFramePr>
@@ -215,23 +411,36 @@
               <a:graphicData uri="http://schemas.openxmlformats.org/drawingml/2006/picture">
                 <pic:pic xmlns:pic="http://schemas.openxmlformats.org/drawingml/2006/picture">
                   <pic:nvPicPr>
-                    <pic:cNvPr id="0" name=""/>
-                    <pic:cNvPicPr/>
+                    <pic:cNvPr id="0" name="Picture 5" descr="C:\Users\twilson\AppData\Local\Microsoft\Windows\Temporary Internet Files\Content.Word\New Picture.png"/>
+                    <pic:cNvPicPr>
+                      <a:picLocks noChangeAspect="1" noChangeArrowheads="1"/>
+                    </pic:cNvPicPr>
                   </pic:nvPicPr>
                   <pic:blipFill>
-                    <a:blip r:embed="rId9"/>
+                    <a:blip r:embed="rId13">
+                      <a:extLst>
+                        <a:ext uri="{28A0092B-C50C-407E-A947-70E740481C1C}">
+                          <a14:useLocalDpi xmlns:a14="http://schemas.microsoft.com/office/drawing/2010/main" val="0"/>
+                        </a:ext>
+                      </a:extLst>
+                    </a:blip>
+                    <a:srcRect/>
                     <a:stretch>
                       <a:fillRect/>
                     </a:stretch>
                   </pic:blipFill>
-                  <pic:spPr>
+                  <pic:spPr bwMode="auto">
                     <a:xfrm>
                       <a:off x="0" y="0"/>
-                      <a:ext cx="5943600" cy="3590925"/>
+                      <a:ext cx="2438400" cy="2667000"/>
                     </a:xfrm>
                     <a:prstGeom prst="rect">
                       <a:avLst/>
                     </a:prstGeom>
+                    <a:noFill/>
+                    <a:ln>
+                      <a:noFill/>
+                    </a:ln>
                   </pic:spPr>
                 </pic:pic>
               </a:graphicData>
@@ -240,21 +449,23 @@
         </w:drawing>
       </w:r>
     </w:p>
+    <w:p/>
     <w:p>
       <w:r>
         <w:t>The REDCap username and password are the individual’s OUHSC username and password.  When logging in for the first time, users will see a screen to edit their user profile:</w:t>
       </w:r>
     </w:p>
+    <w:p/>
     <w:p>
       <w:r>
         <w:rPr>
           <w:noProof/>
         </w:rPr>
         <w:drawing>
-          <wp:inline distT="0" distB="0" distL="0" distR="0" wp14:anchorId="06AB0725" wp14:editId="5E5BB144">
-            <wp:extent cx="5943600" cy="3528060"/>
+          <wp:inline distT="0" distB="0" distL="0" distR="0">
+            <wp:extent cx="3284525" cy="2383215"/>
             <wp:effectExtent l="0" t="0" r="0" b="0"/>
-            <wp:docPr id="8" name="Picture 8"/>
+            <wp:docPr id="7" name="Picture 7" descr="C:\Users\twilson\AppData\Local\Microsoft\Windows\Temporary Internet Files\Content.Word\New Picture.png"/>
             <wp:cNvGraphicFramePr>
               <a:graphicFrameLocks xmlns:a="http://schemas.openxmlformats.org/drawingml/2006/main" noChangeAspect="1"/>
             </wp:cNvGraphicFramePr>
@@ -262,30 +473,36 @@
               <a:graphicData uri="http://schemas.openxmlformats.org/drawingml/2006/picture">
                 <pic:pic xmlns:pic="http://schemas.openxmlformats.org/drawingml/2006/picture">
                   <pic:nvPicPr>
-                    <pic:cNvPr id="0" name=""/>
-                    <pic:cNvPicPr/>
+                    <pic:cNvPr id="0" name="Picture 7" descr="C:\Users\twilson\AppData\Local\Microsoft\Windows\Temporary Internet Files\Content.Word\New Picture.png"/>
+                    <pic:cNvPicPr>
+                      <a:picLocks noChangeAspect="1" noChangeArrowheads="1"/>
+                    </pic:cNvPicPr>
                   </pic:nvPicPr>
-                  <pic:blipFill rotWithShape="1">
-                    <a:blip r:embed="rId10"/>
-                    <a:srcRect l="-2" r="-1783"/>
-                    <a:stretch/>
+                  <pic:blipFill>
+                    <a:blip r:embed="rId14">
+                      <a:extLst>
+                        <a:ext uri="{28A0092B-C50C-407E-A947-70E740481C1C}">
+                          <a14:useLocalDpi xmlns:a14="http://schemas.microsoft.com/office/drawing/2010/main" val="0"/>
+                        </a:ext>
+                      </a:extLst>
+                    </a:blip>
+                    <a:srcRect/>
+                    <a:stretch>
+                      <a:fillRect/>
+                    </a:stretch>
                   </pic:blipFill>
                   <pic:spPr bwMode="auto">
                     <a:xfrm>
                       <a:off x="0" y="0"/>
-                      <a:ext cx="6049506" cy="3590925"/>
+                      <a:ext cx="3284907" cy="2383492"/>
                     </a:xfrm>
                     <a:prstGeom prst="rect">
                       <a:avLst/>
                     </a:prstGeom>
+                    <a:noFill/>
                     <a:ln>
                       <a:noFill/>
                     </a:ln>
-                    <a:extLst>
-                      <a:ext uri="{53640926-AAD7-44D8-BBD7-CCE9431645EC}">
-                        <a14:shadowObscured xmlns:a14="http://schemas.microsoft.com/office/drawing/2010/main"/>
-                      </a:ext>
-                    </a:extLst>
                   </pic:spPr>
                 </pic:pic>
               </a:graphicData>
@@ -297,25 +514,52 @@
     <w:p/>
     <w:p>
       <w:r>
+        <w:br w:type="page"/>
+      </w:r>
+    </w:p>
+    <w:p>
+      <w:r>
         <w:lastRenderedPageBreak/>
-        <w:t>After a user submits their profile information, a profile confirmation link will be e-mailed to them automatically.  When the link arrives in the user’s inbox, they can click on the link and they will be ready to login and begin using REDCap.</w:t>
-      </w:r>
-    </w:p>
-    <w:p>
-      <w:r>
-        <w:t>After logging into REDCap, users will see the menu below:</w:t>
-      </w:r>
-    </w:p>
+        <w:t>A</w:t>
+      </w:r>
+      <w:r>
+        <w:t xml:space="preserve"> profile confirmation link will be e-mailed to </w:t>
+      </w:r>
+      <w:r>
+        <w:t>users</w:t>
+      </w:r>
+      <w:r>
+        <w:t xml:space="preserve"> automatically</w:t>
+      </w:r>
+      <w:r>
+        <w:t xml:space="preserve"> after they complete their user profile.</w:t>
+      </w:r>
+      <w:r>
+        <w:t xml:space="preserve">  When the link arrives in the user’s inbox, they can click on the link and they will be ready to login and begin using REDCap.</w:t>
+      </w:r>
+    </w:p>
+    <w:p>
+      <w:r>
+        <w:t xml:space="preserve">After </w:t>
+      </w:r>
+      <w:r>
+        <w:t xml:space="preserve">successfully </w:t>
+      </w:r>
+      <w:r>
+        <w:t>logging into REDCap, users will see the menu below:</w:t>
+      </w:r>
+    </w:p>
+    <w:p/>
     <w:p>
       <w:r>
         <w:rPr>
           <w:noProof/>
         </w:rPr>
         <w:drawing>
-          <wp:inline distT="0" distB="0" distL="0" distR="0" wp14:anchorId="76423821" wp14:editId="65703E20">
-            <wp:extent cx="5943600" cy="3590925"/>
-            <wp:effectExtent l="0" t="0" r="0" b="9525"/>
-            <wp:docPr id="2" name="Picture 2"/>
+          <wp:inline distT="0" distB="0" distL="0" distR="0">
+            <wp:extent cx="2472690" cy="2582545"/>
+            <wp:effectExtent l="0" t="0" r="3810" b="8255"/>
+            <wp:docPr id="10" name="Picture 10" descr="C:\Users\twilson\AppData\Local\Microsoft\Windows\Temporary Internet Files\Content.Word\New Picture.png"/>
             <wp:cNvGraphicFramePr>
               <a:graphicFrameLocks xmlns:a="http://schemas.openxmlformats.org/drawingml/2006/main" noChangeAspect="1"/>
             </wp:cNvGraphicFramePr>
@@ -323,23 +567,36 @@
               <a:graphicData uri="http://schemas.openxmlformats.org/drawingml/2006/picture">
                 <pic:pic xmlns:pic="http://schemas.openxmlformats.org/drawingml/2006/picture">
                   <pic:nvPicPr>
-                    <pic:cNvPr id="0" name=""/>
-                    <pic:cNvPicPr/>
+                    <pic:cNvPr id="0" name="Picture 9" descr="C:\Users\twilson\AppData\Local\Microsoft\Windows\Temporary Internet Files\Content.Word\New Picture.png"/>
+                    <pic:cNvPicPr>
+                      <a:picLocks noChangeAspect="1" noChangeArrowheads="1"/>
+                    </pic:cNvPicPr>
                   </pic:nvPicPr>
                   <pic:blipFill>
-                    <a:blip r:embed="rId11"/>
+                    <a:blip r:embed="rId15">
+                      <a:extLst>
+                        <a:ext uri="{28A0092B-C50C-407E-A947-70E740481C1C}">
+                          <a14:useLocalDpi xmlns:a14="http://schemas.microsoft.com/office/drawing/2010/main" val="0"/>
+                        </a:ext>
+                      </a:extLst>
+                    </a:blip>
+                    <a:srcRect/>
                     <a:stretch>
                       <a:fillRect/>
                     </a:stretch>
                   </pic:blipFill>
-                  <pic:spPr>
+                  <pic:spPr bwMode="auto">
                     <a:xfrm>
                       <a:off x="0" y="0"/>
-                      <a:ext cx="5943600" cy="3590925"/>
+                      <a:ext cx="2472690" cy="2582545"/>
                     </a:xfrm>
                     <a:prstGeom prst="rect">
                       <a:avLst/>
                     </a:prstGeom>
+                    <a:noFill/>
+                    <a:ln>
+                      <a:noFill/>
+                    </a:ln>
                   </pic:spPr>
                 </pic:pic>
               </a:graphicData>
@@ -350,15 +607,128 @@
     </w:p>
     <w:p/>
     <w:p>
-      <w:pPr>
-        <w:rPr>
-          <w:b/>
-        </w:rPr>
-      </w:pPr>
-      <w:r>
-        <w:rPr>
-          <w:b/>
-        </w:rPr>
+      <w:r>
+        <w:t>Users can edit</w:t>
+      </w:r>
+      <w:r>
+        <w:t>/update</w:t>
+      </w:r>
+      <w:r>
+        <w:t xml:space="preserve"> their profile</w:t>
+      </w:r>
+      <w:r>
+        <w:t xml:space="preserve"> information</w:t>
+      </w:r>
+      <w:r>
+        <w:t xml:space="preserve"> at anytime</w:t>
+      </w:r>
+      <w:r>
+        <w:t>.</w:t>
+      </w:r>
+      <w:r>
+        <w:t xml:space="preserve"> </w:t>
+      </w:r>
+      <w:r>
+        <w:t>C</w:t>
+      </w:r>
+      <w:r>
+        <w:t>licking on the “My Profile” link in the upper right hand corner of the REDCap login screen</w:t>
+      </w:r>
+      <w:r>
+        <w:t xml:space="preserve"> takes users to the appropriate screen</w:t>
+      </w:r>
+      <w:r>
+        <w:t>.  Next to the “My Profile” link is the “Log Out” link for users to click when they are finished working in REDCap.</w:t>
+      </w:r>
+    </w:p>
+    <w:p>
+      <w:r>
+        <w:br w:type="page"/>
+      </w:r>
+    </w:p>
+    <w:p>
+      <w:pPr>
+        <w:rPr>
+          <w:b/>
+          <w:i/>
+          <w:color w:val="800000"/>
+          <w:sz w:val="72"/>
+          <w:szCs w:val="72"/>
+        </w:rPr>
+      </w:pPr>
+    </w:p>
+    <w:p>
+      <w:pPr>
+        <w:rPr>
+          <w:b/>
+          <w:i/>
+          <w:color w:val="800000"/>
+          <w:sz w:val="72"/>
+          <w:szCs w:val="72"/>
+        </w:rPr>
+      </w:pPr>
+    </w:p>
+    <w:p>
+      <w:pPr>
+        <w:rPr>
+          <w:b/>
+          <w:i/>
+          <w:color w:val="800000"/>
+          <w:sz w:val="72"/>
+          <w:szCs w:val="72"/>
+        </w:rPr>
+      </w:pPr>
+    </w:p>
+    <w:p>
+      <w:pPr>
+        <w:rPr>
+          <w:b/>
+          <w:i/>
+          <w:color w:val="800000"/>
+          <w:sz w:val="72"/>
+          <w:szCs w:val="72"/>
+        </w:rPr>
+      </w:pPr>
+    </w:p>
+    <w:p>
+      <w:pPr>
+        <w:jc w:val="center"/>
+      </w:pPr>
+      <w:r>
+        <w:rPr>
+          <w:b/>
+          <w:i/>
+          <w:color w:val="800000"/>
+          <w:sz w:val="72"/>
+          <w:szCs w:val="72"/>
+        </w:rPr>
+        <w:t>REDCap’s Main Menu</w:t>
+      </w:r>
+    </w:p>
+    <w:p>
+      <w:pPr>
+        <w:rPr>
+          <w:b/>
+        </w:rPr>
+      </w:pPr>
+      <w:r>
+        <w:rPr>
+          <w:b/>
+        </w:rPr>
+        <w:br w:type="page"/>
+      </w:r>
+    </w:p>
+    <w:p>
+      <w:pPr>
+        <w:rPr>
+          <w:b/>
+        </w:rPr>
+      </w:pPr>
+      <w:r>
+        <w:rPr>
+          <w:b/>
+        </w:rPr>
+        <w:lastRenderedPageBreak/>
         <w:t>Navigating the REDCap Menu:</w:t>
       </w:r>
     </w:p>
@@ -372,31 +742,98 @@
       <w:r>
         <w:t>menu has 6 tabs:</w:t>
       </w:r>
-    </w:p>
-    <w:p>
-      <w:pPr>
-        <w:rPr>
-          <w:noProof/>
-        </w:rPr>
-      </w:pPr>
-      <w:r>
-        <w:rPr>
-          <w:b/>
-          <w:noProof/>
-        </w:rPr>
-        <w:lastRenderedPageBreak/>
+      <w:r>
+        <w:t xml:space="preserve"> </w:t>
+      </w:r>
+    </w:p>
+    <w:p>
+      <w:r>
+        <w:t>Home</w:t>
+      </w:r>
+    </w:p>
+    <w:p>
+      <w:r>
+        <w:t>My Projects</w:t>
+      </w:r>
+    </w:p>
+    <w:p>
+      <w:r>
+        <w:t>Request New Project</w:t>
+      </w:r>
+    </w:p>
+    <w:p>
+      <w:r>
+        <w:t>Training Resources</w:t>
+      </w:r>
+    </w:p>
+    <w:p>
+      <w:r>
+        <w:t>Help &amp; FAQ</w:t>
+      </w:r>
+    </w:p>
+    <w:p>
+      <w:r>
+        <w:t xml:space="preserve"> Send-It</w:t>
+      </w:r>
+    </w:p>
+    <w:p>
+      <w:pPr>
+        <w:rPr>
+          <w:b/>
+          <w:noProof/>
+        </w:rPr>
+      </w:pPr>
+    </w:p>
+    <w:p>
+      <w:pPr>
+        <w:rPr>
+          <w:noProof/>
+        </w:rPr>
+      </w:pPr>
+      <w:r>
+        <w:rPr>
+          <w:b/>
+          <w:noProof/>
+        </w:rPr>
+        <w:t>Home:</w:t>
+      </w:r>
+      <w:r>
+        <w:rPr>
+          <w:noProof/>
+        </w:rPr>
+        <w:t xml:space="preserve"> This tab gives a brief overview of REDCap and it’s features. </w:t>
+      </w:r>
+    </w:p>
+    <w:p>
+      <w:pPr>
+        <w:rPr>
+          <w:noProof/>
+        </w:rPr>
+      </w:pPr>
+    </w:p>
+    <w:p>
+      <w:pPr>
+        <w:rPr>
+          <w:noProof/>
+        </w:rPr>
+      </w:pPr>
+      <w:r>
+        <w:rPr>
+          <w:b/>
+          <w:noProof/>
+        </w:rPr>
         <mc:AlternateContent>
           <mc:Choice Requires="wps">
             <w:drawing>
-              <wp:anchor distT="0" distB="0" distL="114300" distR="114300" simplePos="0" relativeHeight="251682816" behindDoc="0" locked="0" layoutInCell="1" allowOverlap="1" wp14:anchorId="26A546BB" wp14:editId="2D97338D">
+              <wp:anchor distT="0" distB="0" distL="114300" distR="114300" simplePos="0" relativeHeight="251682816" behindDoc="0" locked="0" layoutInCell="1" allowOverlap="1" wp14:anchorId="71C3AE91" wp14:editId="7B0CD408">
                 <wp:simplePos x="0" y="0"/>
                 <wp:positionH relativeFrom="column">
-                  <wp:posOffset>1863593</wp:posOffset>
+                  <wp:posOffset>92710</wp:posOffset>
                 </wp:positionH>
                 <wp:positionV relativeFrom="paragraph">
-                  <wp:posOffset>1187450</wp:posOffset>
+                  <wp:posOffset>576986</wp:posOffset>
                 </wp:positionV>
-                <wp:extent cx="130629" cy="760021"/>
+                <wp:extent cx="130175" cy="759460"/>
                 <wp:effectExtent l="0" t="0" r="3175" b="2540"/>
                 <wp:wrapNone/>
                 <wp:docPr id="9" name="Up Arrow 9"/>
@@ -408,7 +845,7 @@
                       <wps:spPr>
                         <a:xfrm>
                           <a:off x="0" y="0"/>
-                          <a:ext cx="130629" cy="760021"/>
+                          <a:ext cx="130175" cy="759460"/>
                         </a:xfrm>
                         <a:prstGeom prst="upArrow">
                           <a:avLst/>
@@ -464,33 +901,20 @@
                   <v:h position="#1,#0" xrange="0,10800" yrange="0,21600"/>
                 </v:handles>
               </v:shapetype>
-              <v:shape id="Up Arrow 9" o:spid="_x0000_s1026" type="#_x0000_t68" style="position:absolute;margin-left:146.75pt;margin-top:93.5pt;width:10.3pt;height:59.85pt;z-index:251682816;visibility:visible;mso-wrap-style:square;mso-wrap-distance-left:9pt;mso-wrap-distance-top:0;mso-wrap-distance-right:9pt;mso-wrap-distance-bottom:0;mso-position-horizontal:absolute;mso-position-horizontal-relative:text;mso-position-vertical:absolute;mso-position-vertical-relative:text;v-text-anchor:middle" o:gfxdata="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" adj="1856" fillcolor="red" stroked="f" strokeweight="2pt"/>
+              <v:shape id="Up Arrow 9" o:spid="_x0000_s1026" type="#_x0000_t68" style="position:absolute;margin-left:7.3pt;margin-top:45.45pt;width:10.25pt;height:59.8pt;z-index:251682816;visibility:visible;mso-wrap-style:square;mso-wrap-distance-left:9pt;mso-wrap-distance-top:0;mso-wrap-distance-right:9pt;mso-wrap-distance-bottom:0;mso-position-horizontal:absolute;mso-position-horizontal-relative:text;mso-position-vertical:absolute;mso-position-vertical-relative:text;v-text-anchor:middle" o:gfxdata="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" adj="1851" fillcolor="red" stroked="f" strokeweight="2pt"/>
             </w:pict>
           </mc:Fallback>
         </mc:AlternateContent>
       </w:r>
       <w:r>
         <w:rPr>
-          <w:b/>
-          <w:noProof/>
-        </w:rPr>
-        <w:t>Home:</w:t>
-      </w:r>
-      <w:r>
-        <w:rPr>
-          <w:noProof/>
-        </w:rPr>
-        <w:t xml:space="preserve"> This tab gives a brief overview of REDCap and it’s features. </w:t>
-      </w:r>
-      <w:r>
-        <w:rPr>
           <w:noProof/>
         </w:rPr>
         <w:drawing>
-          <wp:inline distT="0" distB="0" distL="0" distR="0" wp14:anchorId="099D994A" wp14:editId="7E0E6008">
-            <wp:extent cx="5943600" cy="3590925"/>
-            <wp:effectExtent l="0" t="0" r="0" b="9525"/>
-            <wp:docPr id="4" name="Picture 4"/>
+          <wp:inline distT="0" distB="0" distL="0" distR="0">
+            <wp:extent cx="2435860" cy="2589530"/>
+            <wp:effectExtent l="0" t="0" r="2540" b="1270"/>
+            <wp:docPr id="33" name="Picture 33" descr="C:\Users\twilson\AppData\Local\Microsoft\Windows\Temporary Internet Files\Content.Word\New Picture.png"/>
             <wp:cNvGraphicFramePr>
               <a:graphicFrameLocks xmlns:a="http://schemas.openxmlformats.org/drawingml/2006/main" noChangeAspect="1"/>
             </wp:cNvGraphicFramePr>
@@ -498,23 +922,36 @@
               <a:graphicData uri="http://schemas.openxmlformats.org/drawingml/2006/picture">
                 <pic:pic xmlns:pic="http://schemas.openxmlformats.org/drawingml/2006/picture">
                   <pic:nvPicPr>
-                    <pic:cNvPr id="0" name=""/>
-                    <pic:cNvPicPr/>
+                    <pic:cNvPr id="0" name="Picture 11" descr="C:\Users\twilson\AppData\Local\Microsoft\Windows\Temporary Internet Files\Content.Word\New Picture.png"/>
+                    <pic:cNvPicPr>
+                      <a:picLocks noChangeAspect="1" noChangeArrowheads="1"/>
+                    </pic:cNvPicPr>
                   </pic:nvPicPr>
                   <pic:blipFill>
-                    <a:blip r:embed="rId11"/>
+                    <a:blip r:embed="rId16">
+                      <a:extLst>
+                        <a:ext uri="{28A0092B-C50C-407E-A947-70E740481C1C}">
+                          <a14:useLocalDpi xmlns:a14="http://schemas.microsoft.com/office/drawing/2010/main" val="0"/>
+                        </a:ext>
+                      </a:extLst>
+                    </a:blip>
+                    <a:srcRect/>
                     <a:stretch>
                       <a:fillRect/>
                     </a:stretch>
                   </pic:blipFill>
-                  <pic:spPr>
+                  <pic:spPr bwMode="auto">
                     <a:xfrm>
                       <a:off x="0" y="0"/>
-                      <a:ext cx="5943600" cy="3590925"/>
+                      <a:ext cx="2435860" cy="2589530"/>
                     </a:xfrm>
                     <a:prstGeom prst="rect">
                       <a:avLst/>
                     </a:prstGeom>
+                    <a:noFill/>
+                    <a:ln>
+                      <a:noFill/>
+                    </a:ln>
                   </pic:spPr>
                 </pic:pic>
               </a:graphicData>
@@ -526,47 +963,94 @@
     <w:p>
       <w:pPr>
         <w:rPr>
-          <w:noProof/>
-        </w:rPr>
-      </w:pPr>
-      <w:r>
-        <w:rPr>
-          <w:b/>
-          <w:noProof/>
-        </w:rPr>
+          <w:b/>
+          <w:noProof/>
+        </w:rPr>
+      </w:pPr>
+    </w:p>
+    <w:p>
+      <w:pPr>
+        <w:rPr>
+          <w:b/>
+          <w:noProof/>
+        </w:rPr>
+      </w:pPr>
+      <w:r>
+        <w:rPr>
+          <w:b/>
+          <w:noProof/>
+        </w:rPr>
+        <w:br w:type="page"/>
+      </w:r>
+    </w:p>
+    <w:p>
+      <w:pPr>
+        <w:rPr>
+          <w:noProof/>
+        </w:rPr>
+      </w:pPr>
+      <w:r>
+        <w:rPr>
+          <w:b/>
+          <w:noProof/>
+        </w:rPr>
+        <w:lastRenderedPageBreak/>
         <w:t xml:space="preserve">My Projects: </w:t>
       </w:r>
       <w:r>
         <w:rPr>
           <w:noProof/>
         </w:rPr>
-        <w:t>This tab shows a list of all projects a user has access to view (in this example, the user only has access to the public training projects).  This list will vary depending on the user.</w:t>
-      </w:r>
-    </w:p>
-    <w:p>
-      <w:pPr>
-        <w:rPr>
-          <w:noProof/>
-        </w:rPr>
-      </w:pPr>
-      <w:r>
-        <w:rPr>
-          <w:b/>
-          <w:noProof/>
-        </w:rPr>
-        <w:lastRenderedPageBreak/>
+        <w:t>This tab shows a list of all projects a user has access to view (in this example, the user only has access to the public training projects).  Th</w:t>
+      </w:r>
+      <w:r>
+        <w:rPr>
+          <w:noProof/>
+        </w:rPr>
+        <w:t>e</w:t>
+      </w:r>
+      <w:r>
+        <w:rPr>
+          <w:noProof/>
+        </w:rPr>
+        <w:t xml:space="preserve"> list </w:t>
+      </w:r>
+      <w:r>
+        <w:rPr>
+          <w:noProof/>
+        </w:rPr>
+        <w:t xml:space="preserve">of projects </w:t>
+      </w:r>
+      <w:r>
+        <w:rPr>
+          <w:noProof/>
+        </w:rPr>
+        <w:t>will vary depending on the user.</w:t>
+      </w:r>
+    </w:p>
+    <w:p>
+      <w:pPr>
+        <w:rPr>
+          <w:noProof/>
+        </w:rPr>
+      </w:pPr>
+      <w:r>
+        <w:rPr>
+          <w:b/>
+          <w:noProof/>
+        </w:rPr>
         <mc:AlternateContent>
           <mc:Choice Requires="wps">
             <w:drawing>
-              <wp:anchor distT="0" distB="0" distL="114300" distR="114300" simplePos="0" relativeHeight="251684864" behindDoc="0" locked="0" layoutInCell="1" allowOverlap="1" wp14:anchorId="1C6811BF" wp14:editId="5F7D8B53">
+              <wp:anchor distT="0" distB="0" distL="114300" distR="114300" simplePos="0" relativeHeight="251684864" behindDoc="0" locked="0" layoutInCell="1" allowOverlap="1" wp14:anchorId="2D280B93" wp14:editId="7450D500">
                 <wp:simplePos x="0" y="0"/>
                 <wp:positionH relativeFrom="column">
-                  <wp:posOffset>1374222</wp:posOffset>
+                  <wp:posOffset>335204</wp:posOffset>
                 </wp:positionH>
                 <wp:positionV relativeFrom="paragraph">
-                  <wp:posOffset>1553606</wp:posOffset>
+                  <wp:posOffset>530708</wp:posOffset>
                 </wp:positionV>
-                <wp:extent cx="130629" cy="760021"/>
+                <wp:extent cx="130175" cy="759460"/>
                 <wp:effectExtent l="0" t="0" r="3175" b="2540"/>
                 <wp:wrapNone/>
                 <wp:docPr id="12" name="Up Arrow 12"/>
@@ -578,7 +1062,7 @@
                       <wps:spPr>
                         <a:xfrm>
                           <a:off x="0" y="0"/>
-                          <a:ext cx="130629" cy="760021"/>
+                          <a:ext cx="130175" cy="759460"/>
                         </a:xfrm>
                         <a:prstGeom prst="upArrow">
                           <a:avLst/>
@@ -620,7 +1104,7 @@
           </mc:Choice>
           <mc:Fallback>
             <w:pict>
-              <v:shape id="Up Arrow 12" o:spid="_x0000_s1026" type="#_x0000_t68" style="position:absolute;margin-left:108.2pt;margin-top:122.35pt;width:10.3pt;height:59.85pt;z-index:251684864;visibility:visible;mso-wrap-style:square;mso-wrap-distance-left:9pt;mso-wrap-distance-top:0;mso-wrap-distance-right:9pt;mso-wrap-distance-bottom:0;mso-position-horizontal:absolute;mso-position-horizontal-relative:text;mso-position-vertical:absolute;mso-position-vertical-relative:text;v-text-anchor:middle" o:gfxdata="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" adj="1856" fillcolor="red" stroked="f" strokeweight="2pt"/>
+              <v:shape id="Up Arrow 12" o:spid="_x0000_s1026" type="#_x0000_t68" style="position:absolute;margin-left:26.4pt;margin-top:41.8pt;width:10.25pt;height:59.8pt;z-index:251684864;visibility:visible;mso-wrap-style:square;mso-wrap-distance-left:9pt;mso-wrap-distance-top:0;mso-wrap-distance-right:9pt;mso-wrap-distance-bottom:0;mso-position-horizontal:absolute;mso-position-horizontal-relative:text;mso-position-vertical:absolute;mso-position-vertical-relative:text;v-text-anchor:middle" o:gfxdata="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" adj="1851" fillcolor="red" stroked="f" strokeweight="2pt"/>
             </w:pict>
           </mc:Fallback>
         </mc:AlternateContent>
@@ -630,10 +1114,10 @@
           <w:noProof/>
         </w:rPr>
         <w:drawing>
-          <wp:inline distT="0" distB="0" distL="0" distR="0" wp14:anchorId="15BC63AB" wp14:editId="77485216">
-            <wp:extent cx="5943600" cy="6292215"/>
-            <wp:effectExtent l="0" t="0" r="0" b="0"/>
-            <wp:docPr id="11" name="Picture 11"/>
+          <wp:inline distT="0" distB="0" distL="0" distR="0" wp14:anchorId="3C63A9EA" wp14:editId="567A4EA6">
+            <wp:extent cx="2432304" cy="2112264"/>
+            <wp:effectExtent l="0" t="0" r="6350" b="2540"/>
+            <wp:docPr id="34" name="Picture 34" descr="C:\Users\twilson\AppData\Local\Microsoft\Windows\Temporary Internet Files\Content.Word\New Picture.png"/>
             <wp:cNvGraphicFramePr>
               <a:graphicFrameLocks xmlns:a="http://schemas.openxmlformats.org/drawingml/2006/main" noChangeAspect="1"/>
             </wp:cNvGraphicFramePr>
@@ -641,23 +1125,36 @@
               <a:graphicData uri="http://schemas.openxmlformats.org/drawingml/2006/picture">
                 <pic:pic xmlns:pic="http://schemas.openxmlformats.org/drawingml/2006/picture">
                   <pic:nvPicPr>
-                    <pic:cNvPr id="0" name=""/>
-                    <pic:cNvPicPr/>
+                    <pic:cNvPr id="0" name="Picture 13" descr="C:\Users\twilson\AppData\Local\Microsoft\Windows\Temporary Internet Files\Content.Word\New Picture.png"/>
+                    <pic:cNvPicPr>
+                      <a:picLocks noChangeAspect="1" noChangeArrowheads="1"/>
+                    </pic:cNvPicPr>
                   </pic:nvPicPr>
                   <pic:blipFill>
-                    <a:blip r:embed="rId12"/>
+                    <a:blip r:embed="rId17" cstate="print">
+                      <a:extLst>
+                        <a:ext uri="{28A0092B-C50C-407E-A947-70E740481C1C}">
+                          <a14:useLocalDpi xmlns:a14="http://schemas.microsoft.com/office/drawing/2010/main" val="0"/>
+                        </a:ext>
+                      </a:extLst>
+                    </a:blip>
+                    <a:srcRect/>
                     <a:stretch>
                       <a:fillRect/>
                     </a:stretch>
                   </pic:blipFill>
-                  <pic:spPr>
+                  <pic:spPr bwMode="auto">
                     <a:xfrm>
                       <a:off x="0" y="0"/>
-                      <a:ext cx="5943600" cy="6292215"/>
+                      <a:ext cx="2432304" cy="2112264"/>
                     </a:xfrm>
                     <a:prstGeom prst="rect">
                       <a:avLst/>
                     </a:prstGeom>
+                    <a:noFill/>
+                    <a:ln>
+                      <a:noFill/>
+                    </a:ln>
                   </pic:spPr>
                 </pic:pic>
               </a:graphicData>
@@ -669,6 +1166,7 @@
     <w:p>
       <w:pPr>
         <w:rPr>
+          <w:b/>
           <w:noProof/>
         </w:rPr>
       </w:pPr>
@@ -690,31 +1188,54 @@
         <w:rPr>
           <w:noProof/>
         </w:rPr>
-        <w:t>This is where a user would request that a new project be created.</w:t>
-      </w:r>
-    </w:p>
-    <w:p>
-      <w:pPr>
-        <w:rPr>
-          <w:noProof/>
-        </w:rPr>
-      </w:pPr>
-      <w:r>
-        <w:rPr>
-          <w:b/>
-          <w:noProof/>
-        </w:rPr>
-        <w:lastRenderedPageBreak/>
+        <w:t xml:space="preserve">This </w:t>
+      </w:r>
+      <w:r>
+        <w:rPr>
+          <w:noProof/>
+        </w:rPr>
+        <w:t xml:space="preserve">tab contains the steps a user must follow to </w:t>
+      </w:r>
+      <w:r>
+        <w:rPr>
+          <w:noProof/>
+        </w:rPr>
+        <w:t xml:space="preserve">request </w:t>
+      </w:r>
+      <w:r>
+        <w:rPr>
+          <w:noProof/>
+        </w:rPr>
+        <w:t>the creation of a new project</w:t>
+      </w:r>
+      <w:r>
+        <w:rPr>
+          <w:noProof/>
+        </w:rPr>
+        <w:t>.</w:t>
+      </w:r>
+    </w:p>
+    <w:p>
+      <w:pPr>
+        <w:rPr>
+          <w:noProof/>
+        </w:rPr>
+      </w:pPr>
+      <w:r>
+        <w:rPr>
+          <w:b/>
+          <w:noProof/>
+        </w:rPr>
         <mc:AlternateContent>
           <mc:Choice Requires="wps">
             <w:drawing>
-              <wp:anchor distT="0" distB="0" distL="114300" distR="114300" simplePos="0" relativeHeight="251686912" behindDoc="0" locked="0" layoutInCell="1" allowOverlap="1" wp14:anchorId="0C121FA9" wp14:editId="2E55594F">
+              <wp:anchor distT="0" distB="0" distL="114300" distR="114300" simplePos="0" relativeHeight="251686912" behindDoc="0" locked="0" layoutInCell="1" allowOverlap="1" wp14:anchorId="765FD4A8" wp14:editId="556E2B17">
                 <wp:simplePos x="0" y="0"/>
                 <wp:positionH relativeFrom="column">
-                  <wp:posOffset>2001553</wp:posOffset>
+                  <wp:posOffset>706577</wp:posOffset>
                 </wp:positionH>
                 <wp:positionV relativeFrom="paragraph">
-                  <wp:posOffset>1574981</wp:posOffset>
+                  <wp:posOffset>528142</wp:posOffset>
                 </wp:positionV>
                 <wp:extent cx="130629" cy="760021"/>
                 <wp:effectExtent l="0" t="0" r="3175" b="2540"/>
@@ -770,7 +1291,7 @@
           </mc:Choice>
           <mc:Fallback>
             <w:pict>
-              <v:shape id="Up Arrow 14" o:spid="_x0000_s1026" type="#_x0000_t68" style="position:absolute;margin-left:157.6pt;margin-top:124pt;width:10.3pt;height:59.85pt;z-index:251686912;visibility:visible;mso-wrap-style:square;mso-wrap-distance-left:9pt;mso-wrap-distance-top:0;mso-wrap-distance-right:9pt;mso-wrap-distance-bottom:0;mso-position-horizontal:absolute;mso-position-horizontal-relative:text;mso-position-vertical:absolute;mso-position-vertical-relative:text;v-text-anchor:middle" o:gfxdata="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" adj="1856" fillcolor="red" stroked="f" strokeweight="2pt"/>
+              <v:shape id="Up Arrow 14" o:spid="_x0000_s1026" type="#_x0000_t68" style="position:absolute;margin-left:55.65pt;margin-top:41.6pt;width:10.3pt;height:59.85pt;z-index:251686912;visibility:visible;mso-wrap-style:square;mso-wrap-distance-left:9pt;mso-wrap-distance-top:0;mso-wrap-distance-right:9pt;mso-wrap-distance-bottom:0;mso-position-horizontal:absolute;mso-position-horizontal-relative:text;mso-position-vertical:absolute;mso-position-vertical-relative:text;v-text-anchor:middle" o:gfxdata="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" adj="1856" fillcolor="red" stroked="f" strokeweight="2pt"/>
             </w:pict>
           </mc:Fallback>
         </mc:AlternateContent>
@@ -780,10 +1301,10 @@
           <w:noProof/>
         </w:rPr>
         <w:drawing>
-          <wp:inline distT="0" distB="0" distL="0" distR="0" wp14:anchorId="635F6570" wp14:editId="5DC36EB9">
-            <wp:extent cx="5943600" cy="6292215"/>
-            <wp:effectExtent l="0" t="0" r="0" b="0"/>
-            <wp:docPr id="13" name="Picture 13"/>
+          <wp:inline distT="0" distB="0" distL="0" distR="0" wp14:anchorId="5E898AAD" wp14:editId="5D99E5B0">
+            <wp:extent cx="2432304" cy="2432304"/>
+            <wp:effectExtent l="0" t="0" r="6350" b="6350"/>
+            <wp:docPr id="35" name="Picture 35" descr="C:\Users\twilson\AppData\Local\Microsoft\Windows\Temporary Internet Files\Content.Word\New Picture.png"/>
             <wp:cNvGraphicFramePr>
               <a:graphicFrameLocks xmlns:a="http://schemas.openxmlformats.org/drawingml/2006/main" noChangeAspect="1"/>
             </wp:cNvGraphicFramePr>
@@ -791,23 +1312,36 @@
               <a:graphicData uri="http://schemas.openxmlformats.org/drawingml/2006/picture">
                 <pic:pic xmlns:pic="http://schemas.openxmlformats.org/drawingml/2006/picture">
                   <pic:nvPicPr>
-                    <pic:cNvPr id="0" name=""/>
-                    <pic:cNvPicPr/>
+                    <pic:cNvPr id="0" name="Picture 15" descr="C:\Users\twilson\AppData\Local\Microsoft\Windows\Temporary Internet Files\Content.Word\New Picture.png"/>
+                    <pic:cNvPicPr>
+                      <a:picLocks noChangeAspect="1" noChangeArrowheads="1"/>
+                    </pic:cNvPicPr>
                   </pic:nvPicPr>
                   <pic:blipFill>
-                    <a:blip r:embed="rId13"/>
+                    <a:blip r:embed="rId18" cstate="print">
+                      <a:extLst>
+                        <a:ext uri="{28A0092B-C50C-407E-A947-70E740481C1C}">
+                          <a14:useLocalDpi xmlns:a14="http://schemas.microsoft.com/office/drawing/2010/main" val="0"/>
+                        </a:ext>
+                      </a:extLst>
+                    </a:blip>
+                    <a:srcRect/>
                     <a:stretch>
                       <a:fillRect/>
                     </a:stretch>
                   </pic:blipFill>
-                  <pic:spPr>
+                  <pic:spPr bwMode="auto">
                     <a:xfrm>
                       <a:off x="0" y="0"/>
-                      <a:ext cx="5943600" cy="6292215"/>
+                      <a:ext cx="2432304" cy="2432304"/>
                     </a:xfrm>
                     <a:prstGeom prst="rect">
                       <a:avLst/>
                     </a:prstGeom>
+                    <a:noFill/>
+                    <a:ln>
+                      <a:noFill/>
+                    </a:ln>
                   </pic:spPr>
                 </pic:pic>
               </a:graphicData>
@@ -826,45 +1360,96 @@
     <w:p>
       <w:pPr>
         <w:rPr>
-          <w:noProof/>
-        </w:rPr>
-      </w:pPr>
-      <w:r>
-        <w:rPr>
-          <w:b/>
-          <w:noProof/>
-        </w:rPr>
+          <w:b/>
+          <w:noProof/>
+        </w:rPr>
+      </w:pPr>
+      <w:r>
+        <w:rPr>
+          <w:b/>
+          <w:noProof/>
+        </w:rPr>
+        <w:br w:type="page"/>
+      </w:r>
+    </w:p>
+    <w:p>
+      <w:pPr>
+        <w:rPr>
+          <w:noProof/>
+        </w:rPr>
+      </w:pPr>
+      <w:r>
+        <w:rPr>
+          <w:b/>
+          <w:noProof/>
+        </w:rPr>
+        <w:lastRenderedPageBreak/>
         <w:t>Training Resources:</w:t>
       </w:r>
       <w:r>
         <w:rPr>
           <w:noProof/>
         </w:rPr>
-        <w:t xml:space="preserve"> This tab is a library of official REDCap training videos and resources.</w:t>
-      </w:r>
-    </w:p>
-    <w:p>
-      <w:pPr>
-        <w:rPr>
-          <w:noProof/>
-        </w:rPr>
-      </w:pPr>
-      <w:r>
-        <w:rPr>
-          <w:b/>
-          <w:noProof/>
-        </w:rPr>
-        <w:lastRenderedPageBreak/>
+        <w:t xml:space="preserve"> This tab </w:t>
+      </w:r>
+      <w:r>
+        <w:rPr>
+          <w:noProof/>
+        </w:rPr>
+        <w:t>contains</w:t>
+      </w:r>
+      <w:r>
+        <w:rPr>
+          <w:noProof/>
+        </w:rPr>
+        <w:t xml:space="preserve"> </w:t>
+      </w:r>
+      <w:r>
+        <w:rPr>
+          <w:noProof/>
+        </w:rPr>
+        <w:t>the</w:t>
+      </w:r>
+      <w:r>
+        <w:rPr>
+          <w:noProof/>
+        </w:rPr>
+        <w:t xml:space="preserve"> library of </w:t>
+      </w:r>
+      <w:r>
+        <w:rPr>
+          <w:noProof/>
+        </w:rPr>
+        <w:t xml:space="preserve">Vanderbilt University </w:t>
+      </w:r>
+      <w:r>
+        <w:rPr>
+          <w:noProof/>
+        </w:rPr>
+        <w:t>REDCap training videos and resources.</w:t>
+      </w:r>
+    </w:p>
+    <w:p>
+      <w:pPr>
+        <w:rPr>
+          <w:noProof/>
+        </w:rPr>
+      </w:pPr>
+      <w:r>
+        <w:rPr>
+          <w:b/>
+          <w:noProof/>
+        </w:rPr>
         <mc:AlternateContent>
           <mc:Choice Requires="wps">
             <w:drawing>
               <wp:anchor distT="0" distB="0" distL="114300" distR="114300" simplePos="0" relativeHeight="251688960" behindDoc="0" locked="0" layoutInCell="1" allowOverlap="1" wp14:anchorId="2DCB35F5" wp14:editId="67E1B345">
                 <wp:simplePos x="0" y="0"/>
                 <wp:positionH relativeFrom="column">
-                  <wp:posOffset>2878315</wp:posOffset>
+                  <wp:posOffset>1282700</wp:posOffset>
                 </wp:positionH>
                 <wp:positionV relativeFrom="paragraph">
-                  <wp:posOffset>1644073</wp:posOffset>
+                  <wp:posOffset>568604</wp:posOffset>
                 </wp:positionV>
                 <wp:extent cx="130629" cy="760021"/>
                 <wp:effectExtent l="0" t="0" r="3175" b="2540"/>
@@ -920,7 +1505,7 @@
           </mc:Choice>
           <mc:Fallback>
             <w:pict>
-              <v:shape id="Up Arrow 16" o:spid="_x0000_s1026" type="#_x0000_t68" style="position:absolute;margin-left:226.65pt;margin-top:129.45pt;width:10.3pt;height:59.85pt;z-index:251688960;visibility:visible;mso-wrap-style:square;mso-wrap-distance-left:9pt;mso-wrap-distance-top:0;mso-wrap-distance-right:9pt;mso-wrap-distance-bottom:0;mso-position-horizontal:absolute;mso-position-horizontal-relative:text;mso-position-vertical:absolute;mso-position-vertical-relative:text;v-text-anchor:middle" o:gfxdata="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" adj="1856" fillcolor="red" stroked="f" strokeweight="2pt"/>
+              <v:shape id="Up Arrow 16" o:spid="_x0000_s1026" type="#_x0000_t68" style="position:absolute;margin-left:101pt;margin-top:44.75pt;width:10.3pt;height:59.85pt;z-index:251688960;visibility:visible;mso-wrap-style:square;mso-wrap-distance-left:9pt;mso-wrap-distance-top:0;mso-wrap-distance-right:9pt;mso-wrap-distance-bottom:0;mso-position-horizontal:absolute;mso-position-horizontal-relative:text;mso-position-vertical:absolute;mso-position-vertical-relative:text;v-text-anchor:middle" o:gfxdata="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" adj="1856" fillcolor="red" stroked="f" strokeweight="2pt"/>
             </w:pict>
           </mc:Fallback>
         </mc:AlternateContent>
@@ -930,10 +1515,10 @@
           <w:noProof/>
         </w:rPr>
         <w:drawing>
-          <wp:inline distT="0" distB="0" distL="0" distR="0" wp14:anchorId="25FE0414" wp14:editId="1CEF4218">
-            <wp:extent cx="5943600" cy="6292215"/>
-            <wp:effectExtent l="0" t="0" r="0" b="0"/>
-            <wp:docPr id="15" name="Picture 15"/>
+          <wp:inline distT="0" distB="0" distL="0" distR="0">
+            <wp:extent cx="2635949" cy="3291840"/>
+            <wp:effectExtent l="0" t="0" r="0" b="3810"/>
+            <wp:docPr id="36" name="Picture 36" descr="C:\Users\twilson\AppData\Local\Microsoft\Windows\Temporary Internet Files\Content.Word\New Picture.png"/>
             <wp:cNvGraphicFramePr>
               <a:graphicFrameLocks xmlns:a="http://schemas.openxmlformats.org/drawingml/2006/main" noChangeAspect="1"/>
             </wp:cNvGraphicFramePr>
@@ -941,23 +1526,36 @@
               <a:graphicData uri="http://schemas.openxmlformats.org/drawingml/2006/picture">
                 <pic:pic xmlns:pic="http://schemas.openxmlformats.org/drawingml/2006/picture">
                   <pic:nvPicPr>
-                    <pic:cNvPr id="0" name=""/>
-                    <pic:cNvPicPr/>
+                    <pic:cNvPr id="0" name="Picture 17" descr="C:\Users\twilson\AppData\Local\Microsoft\Windows\Temporary Internet Files\Content.Word\New Picture.png"/>
+                    <pic:cNvPicPr>
+                      <a:picLocks noChangeAspect="1" noChangeArrowheads="1"/>
+                    </pic:cNvPicPr>
                   </pic:nvPicPr>
                   <pic:blipFill>
-                    <a:blip r:embed="rId14"/>
+                    <a:blip r:embed="rId19" cstate="print">
+                      <a:extLst>
+                        <a:ext uri="{28A0092B-C50C-407E-A947-70E740481C1C}">
+                          <a14:useLocalDpi xmlns:a14="http://schemas.microsoft.com/office/drawing/2010/main" val="0"/>
+                        </a:ext>
+                      </a:extLst>
+                    </a:blip>
+                    <a:srcRect/>
                     <a:stretch>
                       <a:fillRect/>
                     </a:stretch>
                   </pic:blipFill>
-                  <pic:spPr>
+                  <pic:spPr bwMode="auto">
                     <a:xfrm>
                       <a:off x="0" y="0"/>
-                      <a:ext cx="5943600" cy="6292215"/>
+                      <a:ext cx="2635949" cy="3291840"/>
                     </a:xfrm>
                     <a:prstGeom prst="rect">
                       <a:avLst/>
                     </a:prstGeom>
+                    <a:noFill/>
+                    <a:ln>
+                      <a:noFill/>
+                    </a:ln>
                   </pic:spPr>
                 </pic:pic>
               </a:graphicData>
@@ -972,13 +1570,6 @@
           <w:noProof/>
         </w:rPr>
       </w:pPr>
-    </w:p>
-    <w:p>
-      <w:pPr>
-        <w:rPr>
-          <w:noProof/>
-        </w:rPr>
-      </w:pPr>
       <w:r>
         <w:rPr>
           <w:b/>
@@ -1004,17 +1595,16 @@
           <w:b/>
           <w:noProof/>
         </w:rPr>
-        <w:lastRenderedPageBreak/>
         <mc:AlternateContent>
           <mc:Choice Requires="wps">
             <w:drawing>
               <wp:anchor distT="0" distB="0" distL="114300" distR="114300" simplePos="0" relativeHeight="251691008" behindDoc="0" locked="0" layoutInCell="1" allowOverlap="1" wp14:anchorId="00506E7D" wp14:editId="28AB6869">
                 <wp:simplePos x="0" y="0"/>
                 <wp:positionH relativeFrom="column">
-                  <wp:posOffset>3647737</wp:posOffset>
+                  <wp:posOffset>2038096</wp:posOffset>
                 </wp:positionH>
                 <wp:positionV relativeFrom="paragraph">
-                  <wp:posOffset>1606410</wp:posOffset>
+                  <wp:posOffset>706145</wp:posOffset>
                 </wp:positionV>
                 <wp:extent cx="130629" cy="760021"/>
                 <wp:effectExtent l="0" t="0" r="3175" b="2540"/>
@@ -1070,7 +1660,7 @@
           </mc:Choice>
           <mc:Fallback>
             <w:pict>
-              <v:shape id="Up Arrow 18" o:spid="_x0000_s1026" type="#_x0000_t68" style="position:absolute;margin-left:287.2pt;margin-top:126.5pt;width:10.3pt;height:59.85pt;z-index:251691008;visibility:visible;mso-wrap-style:square;mso-wrap-distance-left:9pt;mso-wrap-distance-top:0;mso-wrap-distance-right:9pt;mso-wrap-distance-bottom:0;mso-position-horizontal:absolute;mso-position-horizontal-relative:text;mso-position-vertical:absolute;mso-position-vertical-relative:text;v-text-anchor:middle" o:gfxdata="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" adj="1856" fillcolor="red" stroked="f" strokeweight="2pt"/>
+              <v:shape id="Up Arrow 18" o:spid="_x0000_s1026" type="#_x0000_t68" style="position:absolute;margin-left:160.5pt;margin-top:55.6pt;width:10.3pt;height:59.85pt;z-index:251691008;visibility:visible;mso-wrap-style:square;mso-wrap-distance-left:9pt;mso-wrap-distance-top:0;mso-wrap-distance-right:9pt;mso-wrap-distance-bottom:0;mso-position-horizontal:absolute;mso-position-horizontal-relative:text;mso-position-vertical:absolute;mso-position-vertical-relative:text;v-text-anchor:middle" o:gfxdata="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" adj="1856" fillcolor="red" stroked="f" strokeweight="2pt"/>
             </w:pict>
           </mc:Fallback>
         </mc:AlternateContent>
@@ -1080,10 +1670,10 @@
           <w:noProof/>
         </w:rPr>
         <w:drawing>
-          <wp:inline distT="0" distB="0" distL="0" distR="0" wp14:anchorId="412CD95A" wp14:editId="709B2CBB">
-            <wp:extent cx="5943600" cy="6292215"/>
+          <wp:inline distT="0" distB="0" distL="0" distR="0">
+            <wp:extent cx="3171268" cy="3657600"/>
             <wp:effectExtent l="0" t="0" r="0" b="0"/>
-            <wp:docPr id="17" name="Picture 17"/>
+            <wp:docPr id="37" name="Picture 37" descr="C:\Users\twilson\AppData\Local\Microsoft\Windows\Temporary Internet Files\Content.Word\New Picture.png"/>
             <wp:cNvGraphicFramePr>
               <a:graphicFrameLocks xmlns:a="http://schemas.openxmlformats.org/drawingml/2006/main" noChangeAspect="1"/>
             </wp:cNvGraphicFramePr>
@@ -1091,23 +1681,36 @@
               <a:graphicData uri="http://schemas.openxmlformats.org/drawingml/2006/picture">
                 <pic:pic xmlns:pic="http://schemas.openxmlformats.org/drawingml/2006/picture">
                   <pic:nvPicPr>
-                    <pic:cNvPr id="0" name=""/>
-                    <pic:cNvPicPr/>
+                    <pic:cNvPr id="0" name="Picture 19" descr="C:\Users\twilson\AppData\Local\Microsoft\Windows\Temporary Internet Files\Content.Word\New Picture.png"/>
+                    <pic:cNvPicPr>
+                      <a:picLocks noChangeAspect="1" noChangeArrowheads="1"/>
+                    </pic:cNvPicPr>
                   </pic:nvPicPr>
                   <pic:blipFill>
-                    <a:blip r:embed="rId15"/>
+                    <a:blip r:embed="rId20">
+                      <a:extLst>
+                        <a:ext uri="{28A0092B-C50C-407E-A947-70E740481C1C}">
+                          <a14:useLocalDpi xmlns:a14="http://schemas.microsoft.com/office/drawing/2010/main" val="0"/>
+                        </a:ext>
+                      </a:extLst>
+                    </a:blip>
+                    <a:srcRect/>
                     <a:stretch>
                       <a:fillRect/>
                     </a:stretch>
                   </pic:blipFill>
-                  <pic:spPr>
+                  <pic:spPr bwMode="auto">
                     <a:xfrm>
                       <a:off x="0" y="0"/>
-                      <a:ext cx="5943600" cy="6292215"/>
+                      <a:ext cx="3171268" cy="3657600"/>
                     </a:xfrm>
                     <a:prstGeom prst="rect">
                       <a:avLst/>
                     </a:prstGeom>
+                    <a:noFill/>
+                    <a:ln>
+                      <a:noFill/>
+                    </a:ln>
                   </pic:spPr>
                 </pic:pic>
               </a:graphicData>
@@ -1131,29 +1734,37 @@
         <w:t>Send-It:</w:t>
       </w:r>
       <w:r>
-        <w:t xml:space="preserve"> The send-it tab is a secure data transfer application, that allows users to upload files and then allow multiple recipients to downlaod the file in a secure manner.</w:t>
-      </w:r>
-    </w:p>
-    <w:p/>
-    <w:p/>
-    <w:p/>
-    <w:p>
-      <w:r>
-        <w:rPr>
-          <w:b/>
-          <w:noProof/>
-        </w:rPr>
-        <w:lastRenderedPageBreak/>
+        <w:t xml:space="preserve"> The send-it tab is a secure data transfer application</w:t>
+      </w:r>
+      <w:r>
+        <w:t>.  It</w:t>
+      </w:r>
+      <w:r>
+        <w:t xml:space="preserve"> allows users to upload files and then </w:t>
+      </w:r>
+      <w:r>
+        <w:t xml:space="preserve">designate </w:t>
+      </w:r>
+      <w:r>
+        <w:t>multiple recipients to downlaod the file in a secure manner.</w:t>
+      </w:r>
+    </w:p>
+    <w:p>
+      <w:r>
+        <w:rPr>
+          <w:b/>
+          <w:noProof/>
+        </w:rPr>
         <mc:AlternateContent>
           <mc:Choice Requires="wps">
             <w:drawing>
               <wp:anchor distT="0" distB="0" distL="114300" distR="114300" simplePos="0" relativeHeight="251693056" behindDoc="0" locked="0" layoutInCell="1" allowOverlap="1" wp14:anchorId="05AB01ED" wp14:editId="0C7599AC">
                 <wp:simplePos x="0" y="0"/>
                 <wp:positionH relativeFrom="column">
-                  <wp:posOffset>4120474</wp:posOffset>
+                  <wp:posOffset>1912188</wp:posOffset>
                 </wp:positionH>
                 <wp:positionV relativeFrom="paragraph">
-                  <wp:posOffset>1592061</wp:posOffset>
+                  <wp:posOffset>553187</wp:posOffset>
                 </wp:positionV>
                 <wp:extent cx="130629" cy="760021"/>
                 <wp:effectExtent l="0" t="0" r="3175" b="2540"/>
@@ -1209,7 +1820,7 @@
           </mc:Choice>
           <mc:Fallback>
             <w:pict>
-              <v:shape id="Up Arrow 20" o:spid="_x0000_s1026" type="#_x0000_t68" style="position:absolute;margin-left:324.45pt;margin-top:125.35pt;width:10.3pt;height:59.85pt;z-index:251693056;visibility:visible;mso-wrap-style:square;mso-wrap-distance-left:9pt;mso-wrap-distance-top:0;mso-wrap-distance-right:9pt;mso-wrap-distance-bottom:0;mso-position-horizontal:absolute;mso-position-horizontal-relative:text;mso-position-vertical:absolute;mso-position-vertical-relative:text;v-text-anchor:middle" o:gfxdata="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" adj="1856" fillcolor="red" stroked="f" strokeweight="2pt"/>
+              <v:shape id="Up Arrow 20" o:spid="_x0000_s1026" type="#_x0000_t68" style="position:absolute;margin-left:150.55pt;margin-top:43.55pt;width:10.3pt;height:59.85pt;z-index:251693056;visibility:visible;mso-wrap-style:square;mso-wrap-distance-left:9pt;mso-wrap-distance-top:0;mso-wrap-distance-right:9pt;mso-wrap-distance-bottom:0;mso-position-horizontal:absolute;mso-position-horizontal-relative:text;mso-position-vertical:absolute;mso-position-vertical-relative:text;v-text-anchor:middle" o:gfxdata="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" adj="1856" fillcolor="red" stroked="f" strokeweight="2pt"/>
             </w:pict>
           </mc:Fallback>
         </mc:AlternateContent>
@@ -1219,10 +1830,189 @@
           <w:noProof/>
         </w:rPr>
         <w:drawing>
-          <wp:inline distT="0" distB="0" distL="0" distR="0" wp14:anchorId="7037DBDB" wp14:editId="29FA4843">
+          <wp:inline distT="0" distB="0" distL="0" distR="0">
+            <wp:extent cx="2484916" cy="3108960"/>
+            <wp:effectExtent l="0" t="0" r="0" b="0"/>
+            <wp:docPr id="38" name="Picture 38" descr="C:\Users\twilson\AppData\Local\Microsoft\Windows\Temporary Internet Files\Content.Word\New Picture.png"/>
+            <wp:cNvGraphicFramePr>
+              <a:graphicFrameLocks xmlns:a="http://schemas.openxmlformats.org/drawingml/2006/main" noChangeAspect="1"/>
+            </wp:cNvGraphicFramePr>
+            <a:graphic xmlns:a="http://schemas.openxmlformats.org/drawingml/2006/main">
+              <a:graphicData uri="http://schemas.openxmlformats.org/drawingml/2006/picture">
+                <pic:pic xmlns:pic="http://schemas.openxmlformats.org/drawingml/2006/picture">
+                  <pic:nvPicPr>
+                    <pic:cNvPr id="0" name="Picture 21" descr="C:\Users\twilson\AppData\Local\Microsoft\Windows\Temporary Internet Files\Content.Word\New Picture.png"/>
+                    <pic:cNvPicPr>
+                      <a:picLocks noChangeAspect="1" noChangeArrowheads="1"/>
+                    </pic:cNvPicPr>
+                  </pic:nvPicPr>
+                  <pic:blipFill>
+                    <a:blip r:embed="rId21" cstate="print">
+                      <a:extLst>
+                        <a:ext uri="{28A0092B-C50C-407E-A947-70E740481C1C}">
+                          <a14:useLocalDpi xmlns:a14="http://schemas.microsoft.com/office/drawing/2010/main" val="0"/>
+                        </a:ext>
+                      </a:extLst>
+                    </a:blip>
+                    <a:srcRect/>
+                    <a:stretch>
+                      <a:fillRect/>
+                    </a:stretch>
+                  </pic:blipFill>
+                  <pic:spPr bwMode="auto">
+                    <a:xfrm>
+                      <a:off x="0" y="0"/>
+                      <a:ext cx="2484916" cy="3108960"/>
+                    </a:xfrm>
+                    <a:prstGeom prst="rect">
+                      <a:avLst/>
+                    </a:prstGeom>
+                    <a:noFill/>
+                    <a:ln>
+                      <a:noFill/>
+                    </a:ln>
+                  </pic:spPr>
+                </pic:pic>
+              </a:graphicData>
+            </a:graphic>
+          </wp:inline>
+        </w:drawing>
+      </w:r>
+    </w:p>
+    <w:p>
+      <w:pPr>
+        <w:rPr>
+          <w:b/>
+        </w:rPr>
+      </w:pPr>
+      <w:r>
+        <w:rPr>
+          <w:b/>
+        </w:rPr>
+        <w:br w:type="page"/>
+      </w:r>
+    </w:p>
+    <w:p>
+      <w:pPr>
+        <w:rPr>
+          <w:b/>
+        </w:rPr>
+      </w:pPr>
+    </w:p>
+    <w:p>
+      <w:pPr>
+        <w:jc w:val="center"/>
+        <w:rPr>
+          <w:b/>
+          <w:i/>
+          <w:color w:val="800000"/>
+          <w:sz w:val="72"/>
+          <w:szCs w:val="72"/>
+        </w:rPr>
+      </w:pPr>
+    </w:p>
+    <w:p>
+      <w:pPr>
+        <w:jc w:val="center"/>
+        <w:rPr>
+          <w:b/>
+          <w:i/>
+          <w:color w:val="800000"/>
+          <w:sz w:val="72"/>
+          <w:szCs w:val="72"/>
+        </w:rPr>
+      </w:pPr>
+    </w:p>
+    <w:p>
+      <w:pPr>
+        <w:jc w:val="center"/>
+        <w:rPr>
+          <w:b/>
+          <w:i/>
+          <w:color w:val="800000"/>
+          <w:sz w:val="72"/>
+          <w:szCs w:val="72"/>
+        </w:rPr>
+      </w:pPr>
+    </w:p>
+    <w:p>
+      <w:pPr>
+        <w:jc w:val="center"/>
+        <w:rPr>
+          <w:b/>
+          <w:i/>
+          <w:color w:val="800000"/>
+          <w:sz w:val="72"/>
+          <w:szCs w:val="72"/>
+        </w:rPr>
+      </w:pPr>
+    </w:p>
+    <w:p>
+      <w:pPr>
+        <w:jc w:val="center"/>
+        <w:rPr>
+          <w:b/>
+        </w:rPr>
+      </w:pPr>
+      <w:r>
+        <w:rPr>
+          <w:b/>
+          <w:i/>
+          <w:color w:val="800000"/>
+          <w:sz w:val="72"/>
+          <w:szCs w:val="72"/>
+        </w:rPr>
+        <w:t>REDCap’s Project Menu</w:t>
+      </w:r>
+    </w:p>
+    <w:p>
+      <w:pPr>
+        <w:rPr>
+          <w:b/>
+        </w:rPr>
+      </w:pPr>
+      <w:r>
+        <w:rPr>
+          <w:b/>
+        </w:rPr>
+        <w:br w:type="page"/>
+      </w:r>
+    </w:p>
+    <w:p>
+      <w:pPr>
+        <w:rPr>
+          <w:b/>
+        </w:rPr>
+      </w:pPr>
+      <w:r>
+        <w:rPr>
+          <w:b/>
+        </w:rPr>
+        <w:lastRenderedPageBreak/>
+        <w:t>Navigating the Project Menu:</w:t>
+      </w:r>
+    </w:p>
+    <w:p>
+      <w:r>
+        <w:t xml:space="preserve">A user’s project menu is customized based upon the user right’s that are assigned to them.  The project menu shown here is for a data entry user who has minimal rights.  </w:t>
+      </w:r>
+      <w:r>
+        <w:t>The REDCap 201 course offers a more complete look at the project menu</w:t>
+      </w:r>
+      <w:r>
+        <w:t>.</w:t>
+      </w:r>
+    </w:p>
+    <w:p>
+      <w:r>
+        <w:rPr>
+          <w:noProof/>
+        </w:rPr>
+        <w:drawing>
+          <wp:inline distT="0" distB="0" distL="0" distR="0" wp14:anchorId="4566D8BD" wp14:editId="1595A9BF">
             <wp:extent cx="5943600" cy="6292215"/>
             <wp:effectExtent l="0" t="0" r="0" b="0"/>
-            <wp:docPr id="19" name="Picture 19"/>
+            <wp:docPr id="39" name="Picture 39"/>
             <wp:cNvGraphicFramePr>
               <a:graphicFrameLocks xmlns:a="http://schemas.openxmlformats.org/drawingml/2006/main" noChangeAspect="1"/>
             </wp:cNvGraphicFramePr>
@@ -1234,7 +2024,7 @@
                     <pic:cNvPicPr/>
                   </pic:nvPicPr>
                   <pic:blipFill>
-                    <a:blip r:embed="rId16"/>
+                    <a:blip r:embed="rId22"/>
                     <a:stretch>
                       <a:fillRect/>
                     </a:stretch>
@@ -1255,26 +2045,12 @@
         </w:drawing>
       </w:r>
     </w:p>
-    <w:p>
-      <w:pPr>
-        <w:rPr>
-          <w:b/>
-        </w:rPr>
-      </w:pPr>
-      <w:r>
-        <w:rPr>
-          <w:b/>
-        </w:rPr>
-        <w:t>Navigating the Project Menu:</w:t>
-      </w:r>
-    </w:p>
-    <w:p>
-      <w:r>
-        <w:t>A user’s project menu is customized based upon the user right’s that are assigned to them.  The project menu shown here is for a data entry user who has minimal rights.  For an exhaustive menu, take the 201 course.</w:t>
-      </w:r>
-    </w:p>
     <w:p/>
-    <w:p/>
+    <w:p>
+      <w:r>
+        <w:br w:type="page"/>
+      </w:r>
+    </w:p>
     <w:p>
       <w:r>
         <w:lastRenderedPageBreak/>
@@ -1302,7 +2078,13 @@
         </w:numPr>
       </w:pPr>
       <w:r>
-        <w:t>My Projects: Returns the user to the main REDCap menu</w:t>
+        <w:t>My Projects:</w:t>
+      </w:r>
+      <w:r>
+        <w:tab/>
+      </w:r>
+      <w:r>
+        <w:t>Returns the user to the main REDCap menu</w:t>
       </w:r>
     </w:p>
     <w:p>
@@ -1314,7 +2096,13 @@
         </w:numPr>
       </w:pPr>
       <w:r>
-        <w:t>Project Home: Links user to the main page for a specific project (the Project Home page is shown below.</w:t>
+        <w:t>Project Home:</w:t>
+      </w:r>
+      <w:r>
+        <w:tab/>
+      </w:r>
+      <w:r>
+        <w:t>Links user to the main page for a specific project (the Project Home page is shown below.</w:t>
       </w:r>
     </w:p>
     <w:p>
@@ -1326,7 +2114,13 @@
         </w:numPr>
       </w:pPr>
       <w:r>
-        <w:t>Project Setup: Takes the user to the settings page for this project.</w:t>
+        <w:t>Project Setup:</w:t>
+      </w:r>
+      <w:r>
+        <w:tab/>
+      </w:r>
+      <w:r>
+        <w:t>Takes the user to the settings page for this project.</w:t>
       </w:r>
     </w:p>
     <w:p>
@@ -1430,7 +2224,7 @@
                     <pic:cNvPicPr/>
                   </pic:nvPicPr>
                   <pic:blipFill>
-                    <a:blip r:embed="rId17"/>
+                    <a:blip r:embed="rId22"/>
                     <a:stretch>
                       <a:fillRect/>
                     </a:stretch>
@@ -1516,24 +2310,31 @@
       </w:r>
     </w:p>
     <w:p>
-      <w:r>
-        <w:rPr>
-          <w:noProof/>
-        </w:rPr>
-        <w:lastRenderedPageBreak/>
+      <w:pPr>
+        <w:pStyle w:val="ListParagraph"/>
+      </w:pPr>
+    </w:p>
+    <w:p>
+      <w:pPr>
+        <w:pStyle w:val="ListParagraph"/>
+      </w:pPr>
+      <w:r>
+        <w:rPr>
+          <w:noProof/>
+        </w:rPr>
         <mc:AlternateContent>
           <mc:Choice Requires="wps">
             <w:drawing>
-              <wp:anchor distT="0" distB="0" distL="114300" distR="114300" simplePos="0" relativeHeight="251696128" behindDoc="0" locked="0" layoutInCell="1" allowOverlap="1" wp14:anchorId="0D241A77" wp14:editId="3D17F59D">
+              <wp:anchor distT="0" distB="0" distL="114300" distR="114300" simplePos="0" relativeHeight="251696128" behindDoc="0" locked="0" layoutInCell="1" allowOverlap="1" wp14:anchorId="6B44EAFF" wp14:editId="4DF83325">
                 <wp:simplePos x="0" y="0"/>
                 <wp:positionH relativeFrom="column">
-                  <wp:posOffset>83127</wp:posOffset>
+                  <wp:posOffset>504749</wp:posOffset>
                 </wp:positionH>
                 <wp:positionV relativeFrom="paragraph">
-                  <wp:posOffset>1671840</wp:posOffset>
+                  <wp:posOffset>1419479</wp:posOffset>
                 </wp:positionV>
-                <wp:extent cx="1258785" cy="807522"/>
-                <wp:effectExtent l="0" t="0" r="17780" b="12065"/>
+                <wp:extent cx="1199693" cy="724205"/>
+                <wp:effectExtent l="0" t="0" r="19685" b="19050"/>
                 <wp:wrapNone/>
                 <wp:docPr id="24" name="Rectangle 24"/>
                 <wp:cNvGraphicFramePr/>
@@ -1544,7 +2345,7 @@
                       <wps:spPr>
                         <a:xfrm>
                           <a:off x="0" y="0"/>
-                          <a:ext cx="1258785" cy="807522"/>
+                          <a:ext cx="1199693" cy="724205"/>
                         </a:xfrm>
                         <a:prstGeom prst="rect">
                           <a:avLst/>
@@ -1592,7 +2393,7 @@
           </mc:Choice>
           <mc:Fallback>
             <w:pict>
-              <v:rect id="Rectangle 24" o:spid="_x0000_s1026" style="position:absolute;margin-left:6.55pt;margin-top:131.65pt;width:99.1pt;height:63.6pt;z-index:251696128;visibility:visible;mso-wrap-style:square;mso-width-percent:0;mso-height-percent:0;mso-wrap-distance-left:9pt;mso-wrap-distance-top:0;mso-wrap-distance-right:9pt;mso-wrap-distance-bottom:0;mso-position-horizontal:absolute;mso-position-horizontal-relative:text;mso-position-vertical:absolute;mso-position-vertical-relative:text;mso-width-percent:0;mso-height-percent:0;mso-width-relative:margin;mso-height-relative:margin;v-text-anchor:middle" o:gfxdata="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" filled="f" strokecolor="red" strokeweight="2pt"/>
+              <v:rect id="Rectangle 24" o:spid="_x0000_s1026" style="position:absolute;margin-left:39.75pt;margin-top:111.75pt;width:94.45pt;height:57pt;z-index:251696128;visibility:visible;mso-wrap-style:square;mso-width-percent:0;mso-height-percent:0;mso-wrap-distance-left:9pt;mso-wrap-distance-top:0;mso-wrap-distance-right:9pt;mso-wrap-distance-bottom:0;mso-position-horizontal:absolute;mso-position-horizontal-relative:text;mso-position-vertical:absolute;mso-position-vertical-relative:text;mso-width-percent:0;mso-height-percent:0;mso-width-relative:margin;mso-height-relative:margin;v-text-anchor:middle" o:gfxdata="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" filled="f" strokecolor="red" strokeweight="2pt"/>
             </w:pict>
           </mc:Fallback>
         </mc:AlternateContent>
@@ -1602,9 +2403,9 @@
           <w:noProof/>
         </w:rPr>
         <w:drawing>
-          <wp:inline distT="0" distB="0" distL="0" distR="0" wp14:anchorId="4D16E56C" wp14:editId="026C3B5A">
-            <wp:extent cx="5943600" cy="6292215"/>
-            <wp:effectExtent l="0" t="0" r="0" b="0"/>
+          <wp:inline distT="0" distB="0" distL="0" distR="0" wp14:anchorId="45CEEBAE" wp14:editId="2E3458DD">
+            <wp:extent cx="5096057" cy="5394960"/>
+            <wp:effectExtent l="0" t="0" r="9525" b="0"/>
             <wp:docPr id="23" name="Picture 23"/>
             <wp:cNvGraphicFramePr>
               <a:graphicFrameLocks xmlns:a="http://schemas.openxmlformats.org/drawingml/2006/main" noChangeAspect="1"/>
@@ -1617,7 +2418,7 @@
                     <pic:cNvPicPr/>
                   </pic:nvPicPr>
                   <pic:blipFill>
-                    <a:blip r:embed="rId17"/>
+                    <a:blip r:embed="rId22"/>
                     <a:stretch>
                       <a:fillRect/>
                     </a:stretch>
@@ -1625,7 +2426,7 @@
                   <pic:spPr>
                     <a:xfrm>
                       <a:off x="0" y="0"/>
-                      <a:ext cx="5943600" cy="6292215"/>
+                      <a:ext cx="5096057" cy="5394960"/>
                     </a:xfrm>
                     <a:prstGeom prst="rect">
                       <a:avLst/>
@@ -1668,7 +2469,6 @@
     </w:p>
     <w:p>
       <w:r>
-        <w:lastRenderedPageBreak/>
         <w:t>Graphical View and Stats: Allows a user to create basic univariate bar graphs and pie charts.</w:t>
       </w:r>
     </w:p>
@@ -1676,13 +2476,6 @@
       <w:r>
         <w:t>Report Builder: Gives users the ability to create simple reports.  Examples, include: showing a list of all female participants, sorting all participants alphabetically, etc.</w:t>
       </w:r>
-    </w:p>
-    <w:p>
-      <w:pPr>
-        <w:rPr>
-          <w:b/>
-        </w:rPr>
-      </w:pPr>
     </w:p>
     <w:p>
       <w:pPr>
@@ -1700,13 +2493,13 @@
               <wp:anchor distT="0" distB="0" distL="114300" distR="114300" simplePos="0" relativeHeight="251698176" behindDoc="0" locked="0" layoutInCell="1" allowOverlap="1" wp14:anchorId="041237C7" wp14:editId="49F2863D">
                 <wp:simplePos x="0" y="0"/>
                 <wp:positionH relativeFrom="column">
-                  <wp:posOffset>95003</wp:posOffset>
+                  <wp:posOffset>43891</wp:posOffset>
                 </wp:positionH>
                 <wp:positionV relativeFrom="paragraph">
-                  <wp:posOffset>2505695</wp:posOffset>
+                  <wp:posOffset>2142465</wp:posOffset>
                 </wp:positionV>
-                <wp:extent cx="1258785" cy="665018"/>
-                <wp:effectExtent l="0" t="0" r="17780" b="20955"/>
+                <wp:extent cx="1214323" cy="563270"/>
+                <wp:effectExtent l="0" t="0" r="24130" b="27305"/>
                 <wp:wrapNone/>
                 <wp:docPr id="26" name="Rectangle 26"/>
                 <wp:cNvGraphicFramePr/>
@@ -1717,7 +2510,7 @@
                       <wps:spPr>
                         <a:xfrm>
                           <a:off x="0" y="0"/>
-                          <a:ext cx="1258785" cy="665018"/>
+                          <a:ext cx="1214323" cy="563270"/>
                         </a:xfrm>
                         <a:prstGeom prst="rect">
                           <a:avLst/>
@@ -1765,7 +2558,7 @@
           </mc:Choice>
           <mc:Fallback>
             <w:pict>
-              <v:rect id="Rectangle 26" o:spid="_x0000_s1026" style="position:absolute;margin-left:7.5pt;margin-top:197.3pt;width:99.1pt;height:52.35pt;z-index:251698176;visibility:visible;mso-wrap-style:square;mso-width-percent:0;mso-height-percent:0;mso-wrap-distance-left:9pt;mso-wrap-distance-top:0;mso-wrap-distance-right:9pt;mso-wrap-distance-bottom:0;mso-position-horizontal:absolute;mso-position-horizontal-relative:text;mso-position-vertical:absolute;mso-position-vertical-relative:text;mso-width-percent:0;mso-height-percent:0;mso-width-relative:margin;mso-height-relative:margin;v-text-anchor:middle" o:gfxdata="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" filled="f" strokecolor="red" strokeweight="2pt"/>
+              <v:rect id="Rectangle 26" o:spid="_x0000_s1026" style="position:absolute;margin-left:3.45pt;margin-top:168.7pt;width:95.6pt;height:44.35pt;z-index:251698176;visibility:visible;mso-wrap-style:square;mso-width-percent:0;mso-height-percent:0;mso-wrap-distance-left:9pt;mso-wrap-distance-top:0;mso-wrap-distance-right:9pt;mso-wrap-distance-bottom:0;mso-position-horizontal:absolute;mso-position-horizontal-relative:text;mso-position-vertical:absolute;mso-position-vertical-relative:text;mso-width-percent:0;mso-height-percent:0;mso-width-relative:margin;mso-height-relative:margin;v-text-anchor:middle" o:gfxdata="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" filled="f" strokecolor="red" strokeweight="2pt"/>
             </w:pict>
           </mc:Fallback>
         </mc:AlternateContent>
@@ -1776,8 +2569,8 @@
         </w:rPr>
         <w:drawing>
           <wp:inline distT="0" distB="0" distL="0" distR="0" wp14:anchorId="4C5C4A91" wp14:editId="0BA58667">
-            <wp:extent cx="5943600" cy="6292215"/>
-            <wp:effectExtent l="0" t="0" r="0" b="0"/>
+            <wp:extent cx="5096057" cy="5394960"/>
+            <wp:effectExtent l="0" t="0" r="9525" b="0"/>
             <wp:docPr id="25" name="Picture 25"/>
             <wp:cNvGraphicFramePr>
               <a:graphicFrameLocks xmlns:a="http://schemas.openxmlformats.org/drawingml/2006/main" noChangeAspect="1"/>
@@ -1790,7 +2583,7 @@
                     <pic:cNvPicPr/>
                   </pic:nvPicPr>
                   <pic:blipFill>
-                    <a:blip r:embed="rId17"/>
+                    <a:blip r:embed="rId22"/>
                     <a:stretch>
                       <a:fillRect/>
                     </a:stretch>
@@ -1798,7 +2591,7 @@
                   <pic:spPr>
                     <a:xfrm>
                       <a:off x="0" y="0"/>
-                      <a:ext cx="5943600" cy="6292215"/>
+                      <a:ext cx="5096057" cy="5394960"/>
                     </a:xfrm>
                     <a:prstGeom prst="rect">
                       <a:avLst/>
@@ -1813,17 +2606,133 @@
     </w:p>
     <w:p>
       <w:pPr>
-        <w:rPr>
-          <w:b/>
-        </w:rPr>
-      </w:pPr>
-    </w:p>
-    <w:p>
-      <w:pPr>
-        <w:rPr>
-          <w:b/>
-        </w:rPr>
-      </w:pPr>
+        <w:jc w:val="center"/>
+        <w:rPr>
+          <w:b/>
+          <w:i/>
+          <w:color w:val="800000"/>
+          <w:sz w:val="72"/>
+          <w:szCs w:val="72"/>
+        </w:rPr>
+      </w:pPr>
+    </w:p>
+    <w:p>
+      <w:pPr>
+        <w:jc w:val="center"/>
+        <w:rPr>
+          <w:b/>
+          <w:i/>
+          <w:color w:val="800000"/>
+          <w:sz w:val="72"/>
+          <w:szCs w:val="72"/>
+        </w:rPr>
+      </w:pPr>
+    </w:p>
+    <w:p>
+      <w:pPr>
+        <w:jc w:val="center"/>
+        <w:rPr>
+          <w:b/>
+          <w:i/>
+          <w:color w:val="800000"/>
+          <w:sz w:val="72"/>
+          <w:szCs w:val="72"/>
+        </w:rPr>
+      </w:pPr>
+    </w:p>
+    <w:p>
+      <w:pPr>
+        <w:jc w:val="center"/>
+        <w:rPr>
+          <w:b/>
+          <w:i/>
+          <w:color w:val="800000"/>
+          <w:sz w:val="72"/>
+          <w:szCs w:val="72"/>
+        </w:rPr>
+      </w:pPr>
+    </w:p>
+    <w:p>
+      <w:pPr>
+        <w:jc w:val="center"/>
+        <w:rPr>
+          <w:b/>
+          <w:i/>
+          <w:color w:val="800000"/>
+          <w:sz w:val="72"/>
+          <w:szCs w:val="72"/>
+        </w:rPr>
+      </w:pPr>
+      <w:r>
+        <w:rPr>
+          <w:b/>
+          <w:i/>
+          <w:color w:val="800000"/>
+          <w:sz w:val="72"/>
+          <w:szCs w:val="72"/>
+        </w:rPr>
+        <w:t>Data Collection Instruments</w:t>
+      </w:r>
+    </w:p>
+    <w:p>
+      <w:pPr>
+        <w:jc w:val="center"/>
+        <w:rPr>
+          <w:b/>
+          <w:i/>
+          <w:color w:val="800000"/>
+          <w:sz w:val="72"/>
+          <w:szCs w:val="72"/>
+        </w:rPr>
+      </w:pPr>
+      <w:r>
+        <w:rPr>
+          <w:b/>
+          <w:i/>
+          <w:color w:val="800000"/>
+          <w:sz w:val="72"/>
+          <w:szCs w:val="72"/>
+        </w:rPr>
+        <w:t>&amp;</w:t>
+      </w:r>
+    </w:p>
+    <w:p>
+      <w:pPr>
+        <w:jc w:val="center"/>
+        <w:rPr>
+          <w:b/>
+        </w:rPr>
+      </w:pPr>
+      <w:r>
+        <w:rPr>
+          <w:b/>
+          <w:i/>
+          <w:color w:val="800000"/>
+          <w:sz w:val="72"/>
+          <w:szCs w:val="72"/>
+        </w:rPr>
+        <w:t>Data Entry</w:t>
+      </w:r>
+    </w:p>
+    <w:p>
+      <w:pPr>
+        <w:rPr>
+          <w:b/>
+        </w:rPr>
+      </w:pPr>
+    </w:p>
+    <w:p>
+      <w:pPr>
+        <w:rPr>
+          <w:b/>
+        </w:rPr>
+      </w:pPr>
+      <w:r>
+        <w:rPr>
+          <w:b/>
+        </w:rPr>
+        <w:br w:type="page"/>
+      </w:r>
     </w:p>
     <w:p>
       <w:pPr>
@@ -1859,7 +2768,31 @@
         <w:t xml:space="preserve"> </w:t>
       </w:r>
       <w:r>
-        <w:t>A survey is one of the two types of data collection instruments that REDCap utilizes.  You can have multiple surveys within a REDCap project.  A REDCap survey can be e-mailed to individual participants where they are given unique “Private Survey URL’s” or a survey can be made public and a “Public Survey URL” can be posted on a website.  Private surveys can only be filled out one time whereas, public surveys can be filled out multiple times.</w:t>
+        <w:t>A survey is one of the two types of data collection instruments that REDCap utilizes.  You can have multiple surveys within a REDCap project.  A REDCap survey can be e-mailed to individual participants where they are given unique “Private Survey URL’s” or a survey can be made public</w:t>
+      </w:r>
+      <w:r>
+        <w:t xml:space="preserve">.  The public survey creates </w:t>
+      </w:r>
+      <w:r>
+        <w:t xml:space="preserve">a “Public Survey URL” </w:t>
+      </w:r>
+      <w:r>
+        <w:t>that can be posted on a website or e-mailed to participant</w:t>
+      </w:r>
+      <w:r>
+        <w:t>.  Private surveys can only be filled out one time</w:t>
+      </w:r>
+      <w:r>
+        <w:t xml:space="preserve"> and the REDCap project owner can determine which participants have responded to the survey.  Public</w:t>
+      </w:r>
+      <w:r>
+        <w:t xml:space="preserve"> surveys can be filled out multiple times</w:t>
+      </w:r>
+      <w:r>
+        <w:t xml:space="preserve"> and has no built-in functioning to determine which participants have responded</w:t>
+      </w:r>
+      <w:r>
+        <w:t>.</w:t>
       </w:r>
     </w:p>
     <w:p>
@@ -1871,10 +2804,7 @@
         </w:numPr>
       </w:pPr>
       <w:r>
-        <w:t xml:space="preserve">Form: </w:t>
-      </w:r>
-      <w:r>
-        <w:t>A form is the other type of data collection instrument within REDCap.  Its intended use is in a clinical setting where a researcher enters the data into REDCap.  Multiple forms can be used in a REDCap project.</w:t>
+        <w:t>Form: A form is the other type of data collection instrument within REDCap.  Its intended use is in a clinical setting where a researcher enters the data into REDCap.  Multiple forms can be used in a REDCap project.</w:t>
       </w:r>
     </w:p>
     <w:p>
@@ -1917,17 +2847,16 @@
         <w:rPr>
           <w:noProof/>
         </w:rPr>
-        <w:lastRenderedPageBreak/>
         <mc:AlternateContent>
           <mc:Choice Requires="wps">
             <w:drawing>
               <wp:anchor distT="0" distB="0" distL="114300" distR="114300" simplePos="0" relativeHeight="251699200" behindDoc="0" locked="0" layoutInCell="1" allowOverlap="1">
                 <wp:simplePos x="0" y="0"/>
                 <wp:positionH relativeFrom="column">
-                  <wp:posOffset>949325</wp:posOffset>
+                  <wp:posOffset>605485</wp:posOffset>
                 </wp:positionH>
                 <wp:positionV relativeFrom="paragraph">
-                  <wp:posOffset>2339150</wp:posOffset>
+                  <wp:posOffset>1482699</wp:posOffset>
                 </wp:positionV>
                 <wp:extent cx="653143" cy="106878"/>
                 <wp:effectExtent l="0" t="0" r="0" b="7620"/>
@@ -1997,7 +2926,7 @@
                   <v:h position="#0,#1" xrange="0,21600" yrange="0,10800"/>
                 </v:handles>
               </v:shapetype>
-              <v:shape id="Left Arrow 28" o:spid="_x0000_s1026" type="#_x0000_t66" style="position:absolute;margin-left:74.75pt;margin-top:184.2pt;width:51.45pt;height:8.4pt;z-index:251699200;visibility:visible;mso-wrap-style:square;mso-wrap-distance-left:9pt;mso-wrap-distance-top:0;mso-wrap-distance-right:9pt;mso-wrap-distance-bottom:0;mso-position-horizontal:absolute;mso-position-horizontal-relative:text;mso-position-vertical:absolute;mso-position-vertical-relative:text;v-text-anchor:middle" o:gfxdata="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" adj="1767" fillcolor="red" stroked="f" strokeweight="2pt"/>
+              <v:shape id="Left Arrow 28" o:spid="_x0000_s1026" type="#_x0000_t66" style="position:absolute;margin-left:47.7pt;margin-top:116.75pt;width:51.45pt;height:8.4pt;z-index:251699200;visibility:visible;mso-wrap-style:square;mso-wrap-distance-left:9pt;mso-wrap-distance-top:0;mso-wrap-distance-right:9pt;mso-wrap-distance-bottom:0;mso-position-horizontal:absolute;mso-position-horizontal-relative:text;mso-position-vertical:absolute;mso-position-vertical-relative:text;v-text-anchor:middle" o:gfxdata="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" adj="1767" fillcolor="red" stroked="f" strokeweight="2pt"/>
             </w:pict>
           </mc:Fallback>
         </mc:AlternateContent>
@@ -2008,7 +2937,7 @@
         </w:rPr>
         <w:drawing>
           <wp:inline distT="0" distB="0" distL="0" distR="0" wp14:anchorId="7AD48375" wp14:editId="0F299E21">
-            <wp:extent cx="5943600" cy="6292215"/>
+            <wp:extent cx="3800447" cy="4023360"/>
             <wp:effectExtent l="0" t="0" r="0" b="0"/>
             <wp:docPr id="27" name="Picture 27"/>
             <wp:cNvGraphicFramePr>
@@ -2022,7 +2951,7 @@
                     <pic:cNvPicPr/>
                   </pic:nvPicPr>
                   <pic:blipFill>
-                    <a:blip r:embed="rId18"/>
+                    <a:blip r:embed="rId23"/>
                     <a:stretch>
                       <a:fillRect/>
                     </a:stretch>
@@ -2030,7 +2959,7 @@
                   <pic:spPr>
                     <a:xfrm>
                       <a:off x="0" y="0"/>
-                      <a:ext cx="5943600" cy="6292215"/>
+                      <a:ext cx="3800447" cy="4023360"/>
                     </a:xfrm>
                     <a:prstGeom prst="rect">
                       <a:avLst/>
@@ -2045,6 +2974,7 @@
     </w:p>
     <w:p>
       <w:r>
+        <w:lastRenderedPageBreak/>
         <w:t>You will be taken to a new screen (shown below).</w:t>
       </w:r>
     </w:p>
@@ -2053,11 +2983,10 @@
         <w:rPr>
           <w:noProof/>
         </w:rPr>
-        <w:lastRenderedPageBreak/>
         <w:drawing>
           <wp:inline distT="0" distB="0" distL="0" distR="0" wp14:anchorId="7BB1E555" wp14:editId="16D91A7F">
-            <wp:extent cx="5943600" cy="6292215"/>
-            <wp:effectExtent l="0" t="0" r="0" b="0"/>
+            <wp:extent cx="5096056" cy="5394960"/>
+            <wp:effectExtent l="0" t="0" r="9525" b="0"/>
             <wp:docPr id="29" name="Picture 29"/>
             <wp:cNvGraphicFramePr>
               <a:graphicFrameLocks xmlns:a="http://schemas.openxmlformats.org/drawingml/2006/main" noChangeAspect="1"/>
@@ -2070,7 +2999,7 @@
                     <pic:cNvPicPr/>
                   </pic:nvPicPr>
                   <pic:blipFill>
-                    <a:blip r:embed="rId19"/>
+                    <a:blip r:embed="rId24"/>
                     <a:stretch>
                       <a:fillRect/>
                     </a:stretch>
@@ -2078,7 +3007,7 @@
                   <pic:spPr>
                     <a:xfrm>
                       <a:off x="0" y="0"/>
-                      <a:ext cx="5943600" cy="6292215"/>
+                      <a:ext cx="5096056" cy="5394960"/>
                     </a:xfrm>
                     <a:prstGeom prst="rect">
                       <a:avLst/>
@@ -2093,6 +3022,12 @@
     </w:p>
     <w:p>
       <w:r>
+        <w:br w:type="page"/>
+      </w:r>
+    </w:p>
+    <w:p>
+      <w:r>
+        <w:lastRenderedPageBreak/>
         <w:t>Click on the “Add new record” button.</w:t>
       </w:r>
       <w:r>
@@ -2104,7 +3039,6 @@
         <w:rPr>
           <w:noProof/>
         </w:rPr>
-        <w:lastRenderedPageBreak/>
         <mc:AlternateContent>
           <mc:Choice Requires="wps">
             <w:drawing>
@@ -2201,7 +3135,7 @@
                     <pic:cNvPicPr/>
                   </pic:nvPicPr>
                   <pic:blipFill>
-                    <a:blip r:embed="rId20"/>
+                    <a:blip r:embed="rId25"/>
                     <a:stretch>
                       <a:fillRect/>
                     </a:stretch>
@@ -2265,6 +3199,7 @@
     </w:p>
     <w:p>
       <w:r>
+        <w:lastRenderedPageBreak/>
         <w:t>Choose the option that best reflects the status of the data collection instrument.  You also have the following buttons to complete data entry.</w:t>
       </w:r>
     </w:p>
@@ -2289,7 +3224,6 @@
         </w:numPr>
       </w:pPr>
       <w:r>
-        <w:lastRenderedPageBreak/>
         <w:t>Save and Continue: Saves the record and stays in the data collection instrument.</w:t>
       </w:r>
     </w:p>
@@ -2306,30 +3240,222 @@
       </w:r>
     </w:p>
     <w:p>
-      <w:pPr>
-        <w:rPr>
-          <w:b/>
-        </w:rPr>
-      </w:pPr>
-      <w:r>
-        <w:rPr>
-          <w:b/>
-        </w:rPr>
+      <w:r>
+        <w:t xml:space="preserve">This example used a Survey Data Collection Instrument.  If a project utilizes Data Collection Forms, the data entry process is the same.  </w:t>
+      </w:r>
+    </w:p>
+    <w:p>
+      <w:pPr>
+        <w:rPr>
+          <w:b/>
+        </w:rPr>
+      </w:pPr>
+    </w:p>
+    <w:p>
+      <w:pPr>
+        <w:rPr>
+          <w:b/>
+        </w:rPr>
+      </w:pPr>
+    </w:p>
+    <w:p>
+      <w:pPr>
+        <w:rPr>
+          <w:b/>
+        </w:rPr>
+      </w:pPr>
+      <w:r>
+        <w:rPr>
+          <w:b/>
+        </w:rPr>
+        <w:br w:type="page"/>
+      </w:r>
+    </w:p>
+    <w:p>
+      <w:pPr>
+        <w:jc w:val="center"/>
+        <w:rPr>
+          <w:b/>
+          <w:i/>
+          <w:color w:val="800000"/>
+          <w:sz w:val="72"/>
+          <w:szCs w:val="72"/>
+        </w:rPr>
+      </w:pPr>
+    </w:p>
+    <w:p>
+      <w:pPr>
+        <w:jc w:val="center"/>
+        <w:rPr>
+          <w:b/>
+          <w:i/>
+          <w:color w:val="800000"/>
+          <w:sz w:val="72"/>
+          <w:szCs w:val="72"/>
+        </w:rPr>
+      </w:pPr>
+    </w:p>
+    <w:p>
+      <w:pPr>
+        <w:jc w:val="center"/>
+        <w:rPr>
+          <w:b/>
+          <w:i/>
+          <w:color w:val="800000"/>
+          <w:sz w:val="72"/>
+          <w:szCs w:val="72"/>
+        </w:rPr>
+      </w:pPr>
+    </w:p>
+    <w:p>
+      <w:pPr>
+        <w:jc w:val="center"/>
+        <w:rPr>
+          <w:b/>
+          <w:i/>
+          <w:color w:val="800000"/>
+          <w:sz w:val="72"/>
+          <w:szCs w:val="72"/>
+        </w:rPr>
+      </w:pPr>
+    </w:p>
+    <w:p>
+      <w:pPr>
+        <w:jc w:val="center"/>
+        <w:rPr>
+          <w:b/>
+        </w:rPr>
+      </w:pPr>
+      <w:r>
+        <w:rPr>
+          <w:b/>
+          <w:i/>
+          <w:color w:val="800000"/>
+          <w:sz w:val="72"/>
+          <w:szCs w:val="72"/>
+        </w:rPr>
+        <w:t>Report Builder</w:t>
+      </w:r>
+    </w:p>
+    <w:p>
+      <w:pPr>
+        <w:rPr>
+          <w:b/>
+        </w:rPr>
+      </w:pPr>
+      <w:r>
+        <w:rPr>
+          <w:b/>
+        </w:rPr>
+        <w:br w:type="page"/>
+      </w:r>
+    </w:p>
+    <w:p>
+      <w:pPr>
+        <w:rPr>
+          <w:b/>
+        </w:rPr>
+      </w:pPr>
+      <w:r>
+        <w:rPr>
+          <w:b/>
+        </w:rPr>
+        <w:lastRenderedPageBreak/>
         <w:t>Report Builder:</w:t>
       </w:r>
     </w:p>
     <w:p>
       <w:r>
-        <w:t>The report builder in REDCap allows users to create quick ad hoc reports for varioususes.  Clicking on the Report Builder link in the Applications section takes the user to this screen:</w:t>
-      </w:r>
-    </w:p>
-    <w:p>
+        <w:t>The report builder in REDCap allows users to create quick ad hoc reports for various</w:t>
+      </w:r>
+      <w:r>
+        <w:t xml:space="preserve"> </w:t>
+      </w:r>
+      <w:r>
+        <w:t>uses.  Clicking on the Report Builder link in the Applications section takes the user to this screen:</w:t>
+      </w:r>
+    </w:p>
+    <w:p>
+      <w:r>
+        <w:rPr>
+          <w:noProof/>
+        </w:rPr>
+        <mc:AlternateContent>
+          <mc:Choice Requires="wps">
+            <w:drawing>
+              <wp:anchor distT="0" distB="0" distL="114300" distR="114300" simplePos="0" relativeHeight="251703296" behindDoc="0" locked="0" layoutInCell="1" allowOverlap="1" wp14:anchorId="46BDB742" wp14:editId="772C30F2">
+                <wp:simplePos x="0" y="0"/>
+                <wp:positionH relativeFrom="column">
+                  <wp:posOffset>757555</wp:posOffset>
+                </wp:positionH>
+                <wp:positionV relativeFrom="paragraph">
+                  <wp:posOffset>3022829</wp:posOffset>
+                </wp:positionV>
+                <wp:extent cx="653143" cy="106878"/>
+                <wp:effectExtent l="0" t="0" r="0" b="7620"/>
+                <wp:wrapNone/>
+                <wp:docPr id="40" name="Left Arrow 40"/>
+                <wp:cNvGraphicFramePr/>
+                <a:graphic xmlns:a="http://schemas.openxmlformats.org/drawingml/2006/main">
+                  <a:graphicData uri="http://schemas.microsoft.com/office/word/2010/wordprocessingShape">
+                    <wps:wsp>
+                      <wps:cNvSpPr/>
+                      <wps:spPr>
+                        <a:xfrm>
+                          <a:off x="0" y="0"/>
+                          <a:ext cx="653143" cy="106878"/>
+                        </a:xfrm>
+                        <a:prstGeom prst="leftArrow">
+                          <a:avLst/>
+                        </a:prstGeom>
+                        <a:solidFill>
+                          <a:srgbClr val="FF0000"/>
+                        </a:solidFill>
+                        <a:ln>
+                          <a:noFill/>
+                        </a:ln>
+                      </wps:spPr>
+                      <wps:style>
+                        <a:lnRef idx="2">
+                          <a:schemeClr val="accent1">
+                            <a:shade val="50000"/>
+                          </a:schemeClr>
+                        </a:lnRef>
+                        <a:fillRef idx="1">
+                          <a:schemeClr val="accent1"/>
+                        </a:fillRef>
+                        <a:effectRef idx="0">
+                          <a:schemeClr val="accent1"/>
+                        </a:effectRef>
+                        <a:fontRef idx="minor">
+                          <a:schemeClr val="lt1"/>
+                        </a:fontRef>
+                      </wps:style>
+                      <wps:bodyPr rot="0" spcFirstLastPara="0" vertOverflow="overflow" horzOverflow="overflow" vert="horz" wrap="square" lIns="91440" tIns="45720" rIns="91440" bIns="45720" numCol="1" spcCol="0" rtlCol="0" fromWordArt="0" anchor="ctr" anchorCtr="0" forceAA="0" compatLnSpc="1">
+                        <a:prstTxWarp prst="textNoShape">
+                          <a:avLst/>
+                        </a:prstTxWarp>
+                        <a:noAutofit/>
+                      </wps:bodyPr>
+                    </wps:wsp>
+                  </a:graphicData>
+                </a:graphic>
+              </wp:anchor>
+            </w:drawing>
+          </mc:Choice>
+          <mc:Fallback>
+            <w:pict>
+              <v:shape id="Left Arrow 40" o:spid="_x0000_s1026" type="#_x0000_t66" style="position:absolute;margin-left:59.65pt;margin-top:238pt;width:51.45pt;height:8.4pt;z-index:251703296;visibility:visible;mso-wrap-style:square;mso-wrap-distance-left:9pt;mso-wrap-distance-top:0;mso-wrap-distance-right:9pt;mso-wrap-distance-bottom:0;mso-position-horizontal:absolute;mso-position-horizontal-relative:text;mso-position-vertical:absolute;mso-position-vertical-relative:text;v-text-anchor:middle" o:gfxdata="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" adj="1767" fillcolor="red" stroked="f" strokeweight="2pt"/>
+            </w:pict>
+          </mc:Fallback>
+        </mc:AlternateContent>
+      </w:r>
       <w:r>
         <w:rPr>
           <w:noProof/>
         </w:rPr>
         <w:drawing>
-          <wp:inline distT="0" distB="0" distL="0" distR="0" wp14:anchorId="2B172641" wp14:editId="12066FAE">
+          <wp:inline distT="0" distB="0" distL="0" distR="0" wp14:anchorId="4B8D0787" wp14:editId="7C669A55">
             <wp:extent cx="5943600" cy="6292215"/>
             <wp:effectExtent l="0" t="0" r="0" b="0"/>
             <wp:docPr id="32" name="Picture 32"/>
@@ -2344,7 +3470,7 @@
                     <pic:cNvPicPr/>
                   </pic:nvPicPr>
                   <pic:blipFill>
-                    <a:blip r:embed="rId21"/>
+                    <a:blip r:embed="rId26"/>
                     <a:stretch>
                       <a:fillRect/>
                     </a:stretch>
@@ -2367,6 +3493,12 @@
     </w:p>
     <w:p>
       <w:r>
+        <w:br w:type="page"/>
+      </w:r>
+    </w:p>
+    <w:p>
+      <w:r>
+        <w:lastRenderedPageBreak/>
         <w:t>When building a report users have the following options:</w:t>
       </w:r>
     </w:p>
@@ -2379,7 +3511,6 @@
         </w:numPr>
       </w:pPr>
       <w:r>
-        <w:lastRenderedPageBreak/>
         <w:t>Name of Report: Users can custom name the report to reflect the content it contains</w:t>
       </w:r>
     </w:p>
@@ -2422,13 +3553,270 @@
         <w:t>up to two different variables with the option of either ascending or descending sorts.</w:t>
       </w:r>
     </w:p>
+    <w:p>
+      <w:pPr>
+        <w:rPr>
+          <w:b/>
+        </w:rPr>
+      </w:pPr>
+      <w:r>
+        <w:rPr>
+          <w:b/>
+        </w:rPr>
+        <w:t>Example:</w:t>
+      </w:r>
+    </w:p>
+    <w:p>
+      <w:r>
+        <w:rPr>
+          <w:noProof/>
+        </w:rPr>
+        <w:drawing>
+          <wp:inline distT="0" distB="0" distL="0" distR="0">
+            <wp:extent cx="5943600" cy="3589893"/>
+            <wp:effectExtent l="0" t="0" r="0" b="0"/>
+            <wp:docPr id="41" name="Picture 41" descr="C:\Users\twilson\AppData\Local\Microsoft\Windows\Temporary Internet Files\Content.Outlook\VZ8EB8JF\New Picture.bmp"/>
+            <wp:cNvGraphicFramePr>
+              <a:graphicFrameLocks xmlns:a="http://schemas.openxmlformats.org/drawingml/2006/main" noChangeAspect="1"/>
+            </wp:cNvGraphicFramePr>
+            <a:graphic xmlns:a="http://schemas.openxmlformats.org/drawingml/2006/main">
+              <a:graphicData uri="http://schemas.openxmlformats.org/drawingml/2006/picture">
+                <pic:pic xmlns:pic="http://schemas.openxmlformats.org/drawingml/2006/picture">
+                  <pic:nvPicPr>
+                    <pic:cNvPr id="0" name="Picture 23" descr="C:\Users\twilson\AppData\Local\Microsoft\Windows\Temporary Internet Files\Content.Outlook\VZ8EB8JF\New Picture.bmp"/>
+                    <pic:cNvPicPr>
+                      <a:picLocks noChangeAspect="1" noChangeArrowheads="1"/>
+                    </pic:cNvPicPr>
+                  </pic:nvPicPr>
+                  <pic:blipFill>
+                    <a:blip r:embed="rId27" cstate="print">
+                      <a:extLst>
+                        <a:ext uri="{28A0092B-C50C-407E-A947-70E740481C1C}">
+                          <a14:useLocalDpi xmlns:a14="http://schemas.microsoft.com/office/drawing/2010/main" val="0"/>
+                        </a:ext>
+                      </a:extLst>
+                    </a:blip>
+                    <a:srcRect/>
+                    <a:stretch>
+                      <a:fillRect/>
+                    </a:stretch>
+                  </pic:blipFill>
+                  <pic:spPr bwMode="auto">
+                    <a:xfrm>
+                      <a:off x="0" y="0"/>
+                      <a:ext cx="5943600" cy="3589893"/>
+                    </a:xfrm>
+                    <a:prstGeom prst="rect">
+                      <a:avLst/>
+                    </a:prstGeom>
+                    <a:noFill/>
+                    <a:ln>
+                      <a:noFill/>
+                    </a:ln>
+                  </pic:spPr>
+                </pic:pic>
+              </a:graphicData>
+            </a:graphic>
+          </wp:inline>
+        </w:drawing>
+      </w:r>
+    </w:p>
     <w:p/>
-    <w:p/>
-    <w:p>
+    <w:p>
+      <w:r>
+        <w:t>In this example, we are creating a report named “Test Report 1”.  The variables participant_id, gender, and score are included in the report and it will be sorted on the variable score.</w:t>
+      </w:r>
+    </w:p>
+    <w:p>
+      <w:r>
+        <w:br w:type="page"/>
+      </w:r>
+    </w:p>
+    <w:p>
+      <w:r>
+        <w:lastRenderedPageBreak/>
+        <w:t>Once the report has been saved, users will see the following screen:</w:t>
+      </w:r>
+    </w:p>
+    <w:p>
+      <w:r>
+        <w:rPr>
+          <w:noProof/>
+        </w:rPr>
+        <w:drawing>
+          <wp:inline distT="0" distB="0" distL="0" distR="0">
+            <wp:extent cx="5943600" cy="3589893"/>
+            <wp:effectExtent l="0" t="0" r="0" b="0"/>
+            <wp:docPr id="42" name="Picture 42" descr="C:\Users\twilson\AppData\Local\Microsoft\Windows\Temporary Internet Files\Content.Outlook\VZ8EB8JF\New Picture.bmp"/>
+            <wp:cNvGraphicFramePr>
+              <a:graphicFrameLocks xmlns:a="http://schemas.openxmlformats.org/drawingml/2006/main" noChangeAspect="1"/>
+            </wp:cNvGraphicFramePr>
+            <a:graphic xmlns:a="http://schemas.openxmlformats.org/drawingml/2006/main">
+              <a:graphicData uri="http://schemas.openxmlformats.org/drawingml/2006/picture">
+                <pic:pic xmlns:pic="http://schemas.openxmlformats.org/drawingml/2006/picture">
+                  <pic:nvPicPr>
+                    <pic:cNvPr id="0" name="Picture 24" descr="C:\Users\twilson\AppData\Local\Microsoft\Windows\Temporary Internet Files\Content.Outlook\VZ8EB8JF\New Picture.bmp"/>
+                    <pic:cNvPicPr>
+                      <a:picLocks noChangeAspect="1" noChangeArrowheads="1"/>
+                    </pic:cNvPicPr>
+                  </pic:nvPicPr>
+                  <pic:blipFill>
+                    <a:blip r:embed="rId28" cstate="print">
+                      <a:extLst>
+                        <a:ext uri="{28A0092B-C50C-407E-A947-70E740481C1C}">
+                          <a14:useLocalDpi xmlns:a14="http://schemas.microsoft.com/office/drawing/2010/main" val="0"/>
+                        </a:ext>
+                      </a:extLst>
+                    </a:blip>
+                    <a:srcRect/>
+                    <a:stretch>
+                      <a:fillRect/>
+                    </a:stretch>
+                  </pic:blipFill>
+                  <pic:spPr bwMode="auto">
+                    <a:xfrm>
+                      <a:off x="0" y="0"/>
+                      <a:ext cx="5943600" cy="3589893"/>
+                    </a:xfrm>
+                    <a:prstGeom prst="rect">
+                      <a:avLst/>
+                    </a:prstGeom>
+                    <a:noFill/>
+                    <a:ln>
+                      <a:noFill/>
+                    </a:ln>
+                  </pic:spPr>
+                </pic:pic>
+              </a:graphicData>
+            </a:graphic>
+          </wp:inline>
+        </w:drawing>
+      </w:r>
+    </w:p>
+    <w:p>
+      <w:r>
+        <w:t>Users will see a list of all reports that have been created.  In this instance, there is only 1 report (Test Report 1).  Users also have the following options:</w:t>
+      </w:r>
+    </w:p>
+    <w:p>
+      <w:r>
+        <w:t>View: Allows users to see the current results of the report.  Reports are updated automatically in real-time.</w:t>
+      </w:r>
+    </w:p>
+    <w:p>
+      <w:r>
+        <w:t>Edit: Users can make changes to the report.</w:t>
+      </w:r>
+    </w:p>
+    <w:p>
+      <w:r>
+        <w:t>Copy: Users can copy a report in its entirety.</w:t>
+      </w:r>
+    </w:p>
+    <w:p>
+      <w:r>
+        <w:t>Delete: Delete the report.  If deleted, there is no “recycle bin” for users to recover the report.  It is gone forever and will have to be recreated if a users wishes to use the report again.</w:t>
+      </w:r>
+    </w:p>
+    <w:p>
+      <w:pPr>
+        <w:rPr>
+          <w:b/>
+        </w:rPr>
+      </w:pPr>
+      <w:r>
+        <w:rPr>
+          <w:b/>
+        </w:rPr>
+        <w:br w:type="page"/>
+      </w:r>
+    </w:p>
+    <w:p>
+      <w:pPr>
+        <w:rPr>
+          <w:b/>
+        </w:rPr>
+      </w:pPr>
+      <w:r>
+        <w:rPr>
+          <w:b/>
+        </w:rPr>
+        <w:lastRenderedPageBreak/>
+        <w:t>View:</w:t>
+      </w:r>
+    </w:p>
+    <w:p>
+      <w:r>
+        <w:t>When viewing a report, it will show you the results and other options:</w:t>
+      </w:r>
+    </w:p>
+    <w:p>
+      <w:r>
+        <w:rPr>
+          <w:noProof/>
+        </w:rPr>
+        <w:drawing>
+          <wp:inline distT="0" distB="0" distL="0" distR="0" wp14:anchorId="54C77D30" wp14:editId="2DBACD6D">
+            <wp:extent cx="5943600" cy="3590925"/>
+            <wp:effectExtent l="0" t="0" r="0" b="9525"/>
+            <wp:docPr id="1" name="Picture 1"/>
+            <wp:cNvGraphicFramePr>
+              <a:graphicFrameLocks xmlns:a="http://schemas.openxmlformats.org/drawingml/2006/main" noChangeAspect="1"/>
+            </wp:cNvGraphicFramePr>
+            <a:graphic xmlns:a="http://schemas.openxmlformats.org/drawingml/2006/main">
+              <a:graphicData uri="http://schemas.openxmlformats.org/drawingml/2006/picture">
+                <pic:pic xmlns:pic="http://schemas.openxmlformats.org/drawingml/2006/picture">
+                  <pic:nvPicPr>
+                    <pic:cNvPr id="0" name=""/>
+                    <pic:cNvPicPr/>
+                  </pic:nvPicPr>
+                  <pic:blipFill>
+                    <a:blip r:embed="rId29"/>
+                    <a:stretch>
+                      <a:fillRect/>
+                    </a:stretch>
+                  </pic:blipFill>
+                  <pic:spPr>
+                    <a:xfrm>
+                      <a:off x="0" y="0"/>
+                      <a:ext cx="5943600" cy="3590925"/>
+                    </a:xfrm>
+                    <a:prstGeom prst="rect">
+                      <a:avLst/>
+                    </a:prstGeom>
+                  </pic:spPr>
+                </pic:pic>
+              </a:graphicData>
+            </a:graphic>
+          </wp:inline>
+        </w:drawing>
+      </w:r>
+    </w:p>
+    <w:p>
+      <w:r>
+        <w:t xml:space="preserve">The report results show the Data Labels (what is seen when a survey is taken or a form is completed) in bold.  The variable names are shown below the Data Labels.  In this example, the column shows Participant ID as the data label and participant_id as the variable name.  </w:t>
+      </w:r>
+    </w:p>
+    <w:p>
+      <w:r>
+        <w:t>Users are given two download options for reports: Microsoft Excel (CSV) and XML.  Also, users can print the page and edit the report from this screen.</w:t>
+      </w:r>
+    </w:p>
+    <w:p>
+      <w:r>
+        <w:br w:type="page"/>
+      </w:r>
+    </w:p>
+    <w:p>
+      <w:r>
+        <w:lastRenderedPageBreak/>
+        <w:t xml:space="preserve">Congratulations!  You have completed the REDCap 101 course.  When you are ready, you will need to take the REDCap proficiency test.  The instructor will e-mail you a link to take the test.  Thank you for you participation.  </w:t>
+      </w:r>
       <w:bookmarkStart w:id="0" w:name="_GoBack"/>
       <w:bookmarkEnd w:id="0"/>
     </w:p>
     <w:sectPr>
+      <w:headerReference w:type="default" r:id="rId30"/>
       <w:pgSz w:w="12240" w:h="15840"/>
       <w:pgMar w:top="1440" w:right="1440" w:bottom="1440" w:left="1440" w:header="720" w:footer="720" w:gutter="0"/>
       <w:cols w:space="720"/>
@@ -2436,6 +3824,132 @@
     </w:sectPr>
   </w:body>
 </w:document>
+</file>
+
+<file path=word/endnotes.xml><?xml version="1.0" encoding="utf-8"?>
+<w:endnotes xmlns:wpc="http://schemas.microsoft.com/office/word/2010/wordprocessingCanvas" xmlns:mc="http://schemas.openxmlformats.org/markup-compatibility/2006" xmlns:o="urn:schemas-microsoft-com:office:office" xmlns:r="http://schemas.openxmlformats.org/officeDocument/2006/relationships" xmlns:m="http://schemas.openxmlformats.org/officeDocument/2006/math" xmlns:v="urn:schemas-microsoft-com:vml" xmlns:wp14="http://schemas.microsoft.com/office/word/2010/wordprocessingDrawing" xmlns:wp="http://schemas.openxmlformats.org/drawingml/2006/wordprocessingDrawing" xmlns:w10="urn:schemas-microsoft-com:office:word" xmlns:w="http://schemas.openxmlformats.org/wordprocessingml/2006/main" xmlns:w14="http://schemas.microsoft.com/office/word/2010/wordml" xmlns:wpg="http://schemas.microsoft.com/office/word/2010/wordprocessingGroup" xmlns:wpi="http://schemas.microsoft.com/office/word/2010/wordprocessingInk" xmlns:wne="http://schemas.microsoft.com/office/word/2006/wordml" xmlns:wps="http://schemas.microsoft.com/office/word/2010/wordprocessingShape" mc:Ignorable="w14 wp14">
+  <w:endnote w:type="separator" w:id="-1">
+    <w:p>
+      <w:pPr>
+        <w:spacing w:after="0" w:line="240" w:lineRule="auto"/>
+      </w:pPr>
+      <w:r>
+        <w:separator/>
+      </w:r>
+    </w:p>
+  </w:endnote>
+  <w:endnote w:type="continuationSeparator" w:id="0">
+    <w:p>
+      <w:pPr>
+        <w:spacing w:after="0" w:line="240" w:lineRule="auto"/>
+      </w:pPr>
+      <w:r>
+        <w:continuationSeparator/>
+      </w:r>
+    </w:p>
+  </w:endnote>
+</w:endnotes>
+</file>
+
+<file path=word/footnotes.xml><?xml version="1.0" encoding="utf-8"?>
+<w:footnotes xmlns:wpc="http://schemas.microsoft.com/office/word/2010/wordprocessingCanvas" xmlns:mc="http://schemas.openxmlformats.org/markup-compatibility/2006" xmlns:o="urn:schemas-microsoft-com:office:office" xmlns:r="http://schemas.openxmlformats.org/officeDocument/2006/relationships" xmlns:m="http://schemas.openxmlformats.org/officeDocument/2006/math" xmlns:v="urn:schemas-microsoft-com:vml" xmlns:wp14="http://schemas.microsoft.com/office/word/2010/wordprocessingDrawing" xmlns:wp="http://schemas.openxmlformats.org/drawingml/2006/wordprocessingDrawing" xmlns:w10="urn:schemas-microsoft-com:office:word" xmlns:w="http://schemas.openxmlformats.org/wordprocessingml/2006/main" xmlns:w14="http://schemas.microsoft.com/office/word/2010/wordml" xmlns:wpg="http://schemas.microsoft.com/office/word/2010/wordprocessingGroup" xmlns:wpi="http://schemas.microsoft.com/office/word/2010/wordprocessingInk" xmlns:wne="http://schemas.microsoft.com/office/word/2006/wordml" xmlns:wps="http://schemas.microsoft.com/office/word/2010/wordprocessingShape" mc:Ignorable="w14 wp14">
+  <w:footnote w:type="separator" w:id="-1">
+    <w:p>
+      <w:pPr>
+        <w:spacing w:after="0" w:line="240" w:lineRule="auto"/>
+      </w:pPr>
+      <w:r>
+        <w:separator/>
+      </w:r>
+    </w:p>
+  </w:footnote>
+  <w:footnote w:type="continuationSeparator" w:id="0">
+    <w:p>
+      <w:pPr>
+        <w:spacing w:after="0" w:line="240" w:lineRule="auto"/>
+      </w:pPr>
+      <w:r>
+        <w:continuationSeparator/>
+      </w:r>
+    </w:p>
+  </w:footnote>
+</w:footnotes>
+</file>
+
+<file path=word/header1.xml><?xml version="1.0" encoding="utf-8"?>
+<w:hdr xmlns:wpc="http://schemas.microsoft.com/office/word/2010/wordprocessingCanvas" xmlns:mc="http://schemas.openxmlformats.org/markup-compatibility/2006" xmlns:o="urn:schemas-microsoft-com:office:office" xmlns:r="http://schemas.openxmlformats.org/officeDocument/2006/relationships" xmlns:m="http://schemas.openxmlformats.org/officeDocument/2006/math" xmlns:v="urn:schemas-microsoft-com:vml" xmlns:wp14="http://schemas.microsoft.com/office/word/2010/wordprocessingDrawing" xmlns:wp="http://schemas.openxmlformats.org/drawingml/2006/wordprocessingDrawing" xmlns:w10="urn:schemas-microsoft-com:office:word" xmlns:w="http://schemas.openxmlformats.org/wordprocessingml/2006/main" xmlns:w14="http://schemas.microsoft.com/office/word/2010/wordml" xmlns:wpg="http://schemas.microsoft.com/office/word/2010/wordprocessingGroup" xmlns:wpi="http://schemas.microsoft.com/office/word/2010/wordprocessingInk" xmlns:wne="http://schemas.microsoft.com/office/word/2006/wordml" xmlns:wps="http://schemas.microsoft.com/office/word/2010/wordprocessingShape" mc:Ignorable="w14 wp14">
+  <w:p>
+    <w:pPr>
+      <w:pStyle w:val="Header"/>
+    </w:pPr>
+    <w:r>
+      <w:tab/>
+    </w:r>
+    <w:r>
+      <w:tab/>
+    </w:r>
+    <w:r>
+      <w:rPr>
+        <w:b/>
+        <w:noProof/>
+        <w:color w:val="365F91"/>
+      </w:rPr>
+      <w:drawing>
+        <wp:inline distT="0" distB="0" distL="0" distR="0" wp14:anchorId="3FC4EC58" wp14:editId="00ABC0CB">
+          <wp:extent cx="1116921" cy="344384"/>
+          <wp:effectExtent l="0" t="0" r="7620" b="0"/>
+          <wp:docPr id="3" name="Picture 3" descr="redcaplogo"/>
+          <wp:cNvGraphicFramePr>
+            <a:graphicFrameLocks xmlns:a="http://schemas.openxmlformats.org/drawingml/2006/main" noChangeAspect="1"/>
+          </wp:cNvGraphicFramePr>
+          <a:graphic xmlns:a="http://schemas.openxmlformats.org/drawingml/2006/main">
+            <a:graphicData uri="http://schemas.openxmlformats.org/drawingml/2006/picture">
+              <pic:pic xmlns:pic="http://schemas.openxmlformats.org/drawingml/2006/picture">
+                <pic:nvPicPr>
+                  <pic:cNvPr id="0" name="Picture 1" descr="redcaplogo"/>
+                  <pic:cNvPicPr>
+                    <a:picLocks noChangeAspect="1" noChangeArrowheads="1"/>
+                  </pic:cNvPicPr>
+                </pic:nvPicPr>
+                <pic:blipFill>
+                  <a:blip r:embed="rId1">
+                    <a:extLst>
+                      <a:ext uri="{28A0092B-C50C-407E-A947-70E740481C1C}">
+                        <a14:useLocalDpi xmlns:a14="http://schemas.microsoft.com/office/drawing/2010/main" val="0"/>
+                      </a:ext>
+                    </a:extLst>
+                  </a:blip>
+                  <a:srcRect/>
+                  <a:stretch>
+                    <a:fillRect/>
+                  </a:stretch>
+                </pic:blipFill>
+                <pic:spPr bwMode="auto">
+                  <a:xfrm>
+                    <a:off x="0" y="0"/>
+                    <a:ext cx="1143000" cy="352425"/>
+                  </a:xfrm>
+                  <a:prstGeom prst="rect">
+                    <a:avLst/>
+                  </a:prstGeom>
+                  <a:noFill/>
+                  <a:ln>
+                    <a:noFill/>
+                  </a:ln>
+                </pic:spPr>
+              </pic:pic>
+            </a:graphicData>
+          </a:graphic>
+        </wp:inline>
+      </w:drawing>
+    </w:r>
+  </w:p>
+  <w:p>
+    <w:pPr>
+      <w:pStyle w:val="Header"/>
+    </w:pPr>
+  </w:p>
+</w:hdr>
 </file>
 
 <file path=word/numbering.xml><?xml version="1.0" encoding="utf-8"?>
@@ -3378,6 +4892,50 @@
       <w:contextualSpacing/>
     </w:pPr>
   </w:style>
+  <w:style w:type="paragraph" w:styleId="Header">
+    <w:name w:val="header"/>
+    <w:basedOn w:val="Normal"/>
+    <w:link w:val="HeaderChar"/>
+    <w:uiPriority w:val="99"/>
+    <w:unhideWhenUsed/>
+    <w:rsid w:val="00F0445F"/>
+    <w:pPr>
+      <w:tabs>
+        <w:tab w:val="center" w:pos="4680"/>
+        <w:tab w:val="right" w:pos="9360"/>
+      </w:tabs>
+      <w:spacing w:after="0" w:line="240" w:lineRule="auto"/>
+    </w:pPr>
+  </w:style>
+  <w:style w:type="character" w:customStyle="1" w:styleId="HeaderChar">
+    <w:name w:val="Header Char"/>
+    <w:basedOn w:val="DefaultParagraphFont"/>
+    <w:link w:val="Header"/>
+    <w:uiPriority w:val="99"/>
+    <w:rsid w:val="00F0445F"/>
+  </w:style>
+  <w:style w:type="paragraph" w:styleId="Footer">
+    <w:name w:val="footer"/>
+    <w:basedOn w:val="Normal"/>
+    <w:link w:val="FooterChar"/>
+    <w:uiPriority w:val="99"/>
+    <w:unhideWhenUsed/>
+    <w:rsid w:val="00F0445F"/>
+    <w:pPr>
+      <w:tabs>
+        <w:tab w:val="center" w:pos="4680"/>
+        <w:tab w:val="right" w:pos="9360"/>
+      </w:tabs>
+      <w:spacing w:after="0" w:line="240" w:lineRule="auto"/>
+    </w:pPr>
+  </w:style>
+  <w:style w:type="character" w:customStyle="1" w:styleId="FooterChar">
+    <w:name w:val="Footer Char"/>
+    <w:basedOn w:val="DefaultParagraphFont"/>
+    <w:link w:val="Footer"/>
+    <w:uiPriority w:val="99"/>
+    <w:rsid w:val="00F0445F"/>
+  </w:style>
 </w:styles>
 </file>
 
@@ -3619,6 +5177,50 @@
       <w:ind w:left="720"/>
       <w:contextualSpacing/>
     </w:pPr>
+  </w:style>
+  <w:style w:type="paragraph" w:styleId="Header">
+    <w:name w:val="header"/>
+    <w:basedOn w:val="Normal"/>
+    <w:link w:val="HeaderChar"/>
+    <w:uiPriority w:val="99"/>
+    <w:unhideWhenUsed/>
+    <w:rsid w:val="00F0445F"/>
+    <w:pPr>
+      <w:tabs>
+        <w:tab w:val="center" w:pos="4680"/>
+        <w:tab w:val="right" w:pos="9360"/>
+      </w:tabs>
+      <w:spacing w:after="0" w:line="240" w:lineRule="auto"/>
+    </w:pPr>
+  </w:style>
+  <w:style w:type="character" w:customStyle="1" w:styleId="HeaderChar">
+    <w:name w:val="Header Char"/>
+    <w:basedOn w:val="DefaultParagraphFont"/>
+    <w:link w:val="Header"/>
+    <w:uiPriority w:val="99"/>
+    <w:rsid w:val="00F0445F"/>
+  </w:style>
+  <w:style w:type="paragraph" w:styleId="Footer">
+    <w:name w:val="footer"/>
+    <w:basedOn w:val="Normal"/>
+    <w:link w:val="FooterChar"/>
+    <w:uiPriority w:val="99"/>
+    <w:unhideWhenUsed/>
+    <w:rsid w:val="00F0445F"/>
+    <w:pPr>
+      <w:tabs>
+        <w:tab w:val="center" w:pos="4680"/>
+        <w:tab w:val="right" w:pos="9360"/>
+      </w:tabs>
+      <w:spacing w:after="0" w:line="240" w:lineRule="auto"/>
+    </w:pPr>
+  </w:style>
+  <w:style w:type="character" w:customStyle="1" w:styleId="FooterChar">
+    <w:name w:val="Footer Char"/>
+    <w:basedOn w:val="DefaultParagraphFont"/>
+    <w:link w:val="Footer"/>
+    <w:uiPriority w:val="99"/>
+    <w:rsid w:val="00F0445F"/>
   </w:style>
 </w:styles>
 </file>
@@ -3906,4 +5508,16 @@
   <a:objectDefaults/>
   <a:extraClrSchemeLst/>
 </a:theme>
+</file>
+
+<file path=customXml/item1.xml><?xml version="1.0" encoding="utf-8"?>
+<b:Sources xmlns:b="http://schemas.openxmlformats.org/officeDocument/2006/bibliography" xmlns="http://schemas.openxmlformats.org/officeDocument/2006/bibliography" SelectedStyle="\APA.XSL" StyleName="APA"/>
+</file>
+
+<file path=customXml/itemProps1.xml><?xml version="1.0" encoding="utf-8"?>
+<ds:datastoreItem xmlns:ds="http://schemas.openxmlformats.org/officeDocument/2006/customXml" ds:itemID="{CC1C55B1-2C6B-49FD-AF0D-A0A2E1C27C07}">
+  <ds:schemaRefs>
+    <ds:schemaRef ds:uri="http://schemas.openxmlformats.org/officeDocument/2006/bibliography"/>
+  </ds:schemaRefs>
+</ds:datastoreItem>
 </file>
</xml_diff>